<commit_message>
correction for the milestone 4 document
</commit_message>
<xml_diff>
--- a/Milestones/M4/CSC648-848 Fall 2018 Milestone4 Team 08.docx
+++ b/Milestones/M4/CSC648-848 Fall 2018 Milestone4 Team 08.docx
@@ -1412,7 +1412,7 @@
         </w:pBdr>
         <w:contextualSpacing w:val="0"/>
         <w:rPr>
-          <w:rFonts w:ascii="Times New Roman" w:eastAsia="Times New Roman" w:hAnsi="Times New Roman" w:cs="Times New Roman"/>
+          <w:rFonts w:ascii="Times New Roman" w:hAnsi="Times New Roman" w:cs="Times New Roman" w:hint="eastAsia"/>
           <w:b/>
           <w:color w:val="000000"/>
           <w:sz w:val="24"/>
@@ -1443,17 +1443,46 @@
         </w:pBdr>
         <w:contextualSpacing w:val="0"/>
         <w:rPr>
-          <w:rFonts w:ascii="Times New Roman" w:hAnsi="Times New Roman" w:cs="Times New Roman"/>
-          <w:b/>
-          <w:color w:val="000000"/>
-          <w:sz w:val="24"/>
-          <w:szCs w:val="24"/>
-        </w:rPr>
-      </w:pPr>
-      <w:r>
-        <w:rPr>
-          <w:rFonts w:ascii="Times New Roman" w:eastAsia="Times New Roman" w:hAnsi="Times New Roman" w:cs="Times New Roman"/>
-          <w:b/>
+          <w:rFonts w:ascii="Times New Roman" w:hAnsi="Times New Roman" w:cs="Times New Roman" w:hint="eastAsia"/>
+          <w:b/>
+          <w:color w:val="000000"/>
+          <w:sz w:val="24"/>
+          <w:szCs w:val="24"/>
+        </w:rPr>
+      </w:pPr>
+      <w:r>
+        <w:rPr>
+          <w:rFonts w:ascii="Times New Roman" w:hAnsi="Times New Roman" w:cs="Times New Roman" w:hint="eastAsia"/>
+          <w:b/>
+          <w:color w:val="000000"/>
+          <w:sz w:val="24"/>
+          <w:szCs w:val="24"/>
+        </w:rPr>
+        <w:t>For unregistered users:</w:t>
+      </w:r>
+    </w:p>
+    <w:p>
+      <w:pPr>
+        <w:pStyle w:val="normal"/>
+        <w:widowControl/>
+        <w:pBdr>
+          <w:top w:val="nil"/>
+          <w:left w:val="nil"/>
+          <w:bottom w:val="nil"/>
+          <w:right w:val="nil"/>
+          <w:between w:val="nil"/>
+        </w:pBdr>
+        <w:contextualSpacing w:val="0"/>
+        <w:rPr>
+          <w:rFonts w:ascii="Times New Roman" w:hAnsi="Times New Roman" w:cs="Times New Roman"/>
+          <w:color w:val="000000"/>
+          <w:sz w:val="24"/>
+          <w:szCs w:val="24"/>
+        </w:rPr>
+      </w:pPr>
+      <w:r>
+        <w:rPr>
+          <w:rFonts w:ascii="Times New Roman" w:eastAsia="Times New Roman" w:hAnsi="Times New Roman" w:cs="Times New Roman"/>
           <w:color w:val="000000"/>
           <w:sz w:val="24"/>
           <w:szCs w:val="24"/>
@@ -1463,12 +1492,47 @@
       <w:r>
         <w:rPr>
           <w:rFonts w:ascii="Times New Roman" w:hAnsi="Times New Roman" w:cs="Times New Roman" w:hint="eastAsia"/>
-          <w:b/>
-          <w:color w:val="000000"/>
-          <w:sz w:val="24"/>
-          <w:szCs w:val="24"/>
-        </w:rPr>
-        <w:t xml:space="preserve"> Browsing</w:t>
+          <w:color w:val="000000"/>
+          <w:sz w:val="24"/>
+          <w:szCs w:val="24"/>
+        </w:rPr>
+        <w:t xml:space="preserve"> </w:t>
+      </w:r>
+      <w:r>
+        <w:rPr>
+          <w:rFonts w:ascii="Times New Roman" w:hAnsi="Times New Roman" w:cs="Times New Roman"/>
+          <w:color w:val="FF0000"/>
+          <w:sz w:val="24"/>
+          <w:szCs w:val="24"/>
+        </w:rPr>
+        <w:t>Unregistered user</w:t>
+      </w:r>
+      <w:r>
+        <w:rPr>
+          <w:rFonts w:ascii="Times New Roman" w:hAnsi="Times New Roman" w:cs="Times New Roman" w:hint="eastAsia"/>
+          <w:color w:val="FF0000"/>
+          <w:sz w:val="24"/>
+          <w:szCs w:val="24"/>
+        </w:rPr>
+        <w:t xml:space="preserve"> </w:t>
+      </w:r>
+      <w:r>
+        <w:rPr>
+          <w:rFonts w:ascii="Times New Roman" w:hAnsi="Times New Roman" w:cs="Times New Roman"/>
+          <w:color w:val="FF0000"/>
+          <w:sz w:val="24"/>
+          <w:szCs w:val="24"/>
+        </w:rPr>
+        <w:t>shall be able to browse the items</w:t>
+      </w:r>
+      <w:r>
+        <w:rPr>
+          <w:rFonts w:ascii="Times New Roman" w:hAnsi="Times New Roman" w:cs="Times New Roman" w:hint="eastAsia"/>
+          <w:color w:val="FF0000"/>
+          <w:sz w:val="24"/>
+          <w:szCs w:val="24"/>
+        </w:rPr>
+        <w:t>.</w:t>
       </w:r>
     </w:p>
     <w:p>
@@ -1637,31 +1701,55 @@
         <w:contextualSpacing w:val="0"/>
         <w:rPr>
           <w:rFonts w:ascii="Times New Roman" w:hAnsi="Times New Roman" w:cs="Times New Roman"/>
-          <w:b/>
-          <w:color w:val="000000"/>
-          <w:sz w:val="24"/>
-          <w:szCs w:val="24"/>
-        </w:rPr>
-      </w:pPr>
-      <w:r>
-        <w:rPr>
-          <w:rFonts w:ascii="Times New Roman" w:eastAsia="Times New Roman" w:hAnsi="Times New Roman" w:cs="Times New Roman"/>
-          <w:b/>
-          <w:color w:val="000000"/>
-          <w:sz w:val="24"/>
-          <w:szCs w:val="24"/>
-        </w:rPr>
-        <w:t>2). Search</w:t>
-      </w:r>
-      <w:r>
-        <w:rPr>
-          <w:rFonts w:ascii="Times New Roman" w:hAnsi="Times New Roman" w:cs="Times New Roman" w:hint="eastAsia"/>
-          <w:b/>
-          <w:color w:val="000000"/>
-          <w:sz w:val="24"/>
-          <w:szCs w:val="24"/>
-        </w:rPr>
-        <w:t>ing</w:t>
+          <w:color w:val="000000"/>
+          <w:sz w:val="24"/>
+          <w:szCs w:val="24"/>
+        </w:rPr>
+      </w:pPr>
+      <w:r>
+        <w:rPr>
+          <w:rFonts w:ascii="Times New Roman" w:eastAsia="Times New Roman" w:hAnsi="Times New Roman" w:cs="Times New Roman"/>
+          <w:color w:val="000000"/>
+          <w:sz w:val="24"/>
+          <w:szCs w:val="24"/>
+        </w:rPr>
+        <w:t xml:space="preserve">2). </w:t>
+      </w:r>
+      <w:r>
+        <w:rPr>
+          <w:rFonts w:ascii="Times New Roman" w:hAnsi="Times New Roman" w:cs="Times New Roman"/>
+          <w:color w:val="FF0000"/>
+          <w:sz w:val="24"/>
+          <w:szCs w:val="24"/>
+        </w:rPr>
+        <w:t>Unregistered user</w:t>
+      </w:r>
+      <w:r>
+        <w:rPr>
+          <w:rFonts w:ascii="Times New Roman" w:hAnsi="Times New Roman" w:cs="Times New Roman" w:hint="eastAsia"/>
+          <w:color w:val="FF0000"/>
+          <w:sz w:val="24"/>
+          <w:szCs w:val="24"/>
+        </w:rPr>
+        <w:t xml:space="preserve"> </w:t>
+      </w:r>
+      <w:r>
+        <w:rPr>
+          <w:rFonts w:ascii="Times New Roman" w:hAnsi="Times New Roman" w:cs="Times New Roman"/>
+          <w:color w:val="FF0000"/>
+          <w:sz w:val="24"/>
+          <w:szCs w:val="24"/>
+        </w:rPr>
+        <w:t>shall be able to search the items</w:t>
+      </w:r>
+      <w:r>
+        <w:rPr>
+          <w:rFonts w:ascii="Times New Roman" w:hAnsi="Times New Roman" w:cs="Times New Roman" w:hint="eastAsia"/>
+          <w:color w:val="FF0000"/>
+          <w:sz w:val="24"/>
+          <w:szCs w:val="24"/>
+        </w:rPr>
+        <w:t>.</w:t>
       </w:r>
     </w:p>
     <w:p>
@@ -1763,7 +1851,7 @@
           <w:between w:val="nil"/>
         </w:pBdr>
         <w:rPr>
-          <w:rFonts w:ascii="Times New Roman" w:eastAsia="Times New Roman" w:hAnsi="Times New Roman" w:cs="Times New Roman"/>
+          <w:rFonts w:ascii="Times New Roman" w:eastAsia="Times New Roman" w:hAnsi="Times New Roman" w:cs="Times New Roman" w:hint="eastAsia"/>
           <w:color w:val="000000"/>
           <w:sz w:val="24"/>
           <w:szCs w:val="24"/>
@@ -1790,9 +1878,8 @@
           <w:right w:val="nil"/>
           <w:between w:val="nil"/>
         </w:pBdr>
-        <w:contextualSpacing w:val="0"/>
-        <w:rPr>
-          <w:rFonts w:ascii="Times New Roman" w:eastAsia="Times New Roman" w:hAnsi="Times New Roman" w:cs="Times New Roman"/>
+        <w:rPr>
+          <w:rFonts w:ascii="Times New Roman" w:hAnsi="Times New Roman" w:cs="Times New Roman" w:hint="eastAsia"/>
           <w:color w:val="000000"/>
           <w:sz w:val="24"/>
           <w:szCs w:val="24"/>
@@ -1812,32 +1899,74 @@
         </w:pBdr>
         <w:contextualSpacing w:val="0"/>
         <w:rPr>
-          <w:rFonts w:ascii="Times New Roman" w:hAnsi="Times New Roman" w:cs="Times New Roman"/>
-          <w:b/>
-          <w:color w:val="000000"/>
-          <w:sz w:val="24"/>
-          <w:szCs w:val="24"/>
-        </w:rPr>
-      </w:pPr>
-      <w:r>
-        <w:rPr>
-          <w:rFonts w:ascii="Times New Roman" w:eastAsia="Times New Roman" w:hAnsi="Times New Roman" w:cs="Times New Roman"/>
-          <w:b/>
-          <w:color w:val="000000"/>
-          <w:sz w:val="24"/>
-          <w:szCs w:val="24"/>
-        </w:rPr>
-        <w:t>3). Post</w:t>
-      </w:r>
-      <w:r>
-        <w:rPr>
-          <w:rFonts w:ascii="Times New Roman" w:hAnsi="Times New Roman" w:cs="Times New Roman" w:hint="eastAsia"/>
-          <w:b/>
-          <w:color w:val="000000"/>
-          <w:sz w:val="24"/>
-          <w:szCs w:val="24"/>
-        </w:rPr>
-        <w:t>ing</w:t>
+          <w:rFonts w:ascii="Times New Roman" w:hAnsi="Times New Roman" w:cs="Times New Roman" w:hint="eastAsia"/>
+          <w:color w:val="000000"/>
+          <w:sz w:val="24"/>
+          <w:szCs w:val="24"/>
+        </w:rPr>
+      </w:pPr>
+      <w:r>
+        <w:rPr>
+          <w:rFonts w:ascii="Times New Roman" w:hAnsi="Times New Roman" w:cs="Times New Roman" w:hint="eastAsia"/>
+          <w:color w:val="000000"/>
+          <w:sz w:val="24"/>
+          <w:szCs w:val="24"/>
+        </w:rPr>
+        <w:t>3</w:t>
+      </w:r>
+      <w:r>
+        <w:rPr>
+          <w:rFonts w:ascii="Times New Roman" w:eastAsia="Times New Roman" w:hAnsi="Times New Roman" w:cs="Times New Roman"/>
+          <w:color w:val="000000"/>
+          <w:sz w:val="24"/>
+          <w:szCs w:val="24"/>
+        </w:rPr>
+        <w:t xml:space="preserve">). </w:t>
+      </w:r>
+      <w:r>
+        <w:rPr>
+          <w:rFonts w:ascii="Times New Roman" w:hAnsi="Times New Roman" w:cs="Times New Roman"/>
+          <w:color w:val="FF0000"/>
+          <w:sz w:val="24"/>
+          <w:szCs w:val="24"/>
+        </w:rPr>
+        <w:t>Unregistered user shall be</w:t>
+      </w:r>
+      <w:r>
+        <w:rPr>
+          <w:rFonts w:ascii="Times New Roman" w:hAnsi="Times New Roman" w:cs="Times New Roman" w:hint="eastAsia"/>
+          <w:color w:val="FF0000"/>
+          <w:sz w:val="24"/>
+          <w:szCs w:val="24"/>
+        </w:rPr>
+        <w:t xml:space="preserve"> </w:t>
+      </w:r>
+      <w:r>
+        <w:rPr>
+          <w:rFonts w:ascii="Times New Roman" w:hAnsi="Times New Roman" w:cs="Times New Roman"/>
+          <w:color w:val="FF0000"/>
+          <w:sz w:val="24"/>
+          <w:szCs w:val="24"/>
+        </w:rPr>
+        <w:t>asked for registration</w:t>
+      </w:r>
+      <w:r>
+        <w:rPr>
+          <w:rFonts w:ascii="Times New Roman" w:hAnsi="Times New Roman" w:cs="Times New Roman" w:hint="eastAsia"/>
+          <w:color w:val="FF0000"/>
+          <w:sz w:val="24"/>
+          <w:szCs w:val="24"/>
+        </w:rPr>
+        <w:t xml:space="preserve"> when posting an item</w:t>
+      </w:r>
+      <w:r>
+        <w:rPr>
+          <w:rFonts w:ascii="Times New Roman" w:hAnsi="Times New Roman" w:cs="Times New Roman" w:hint="eastAsia"/>
+          <w:color w:val="FF0000"/>
+          <w:sz w:val="24"/>
+          <w:szCs w:val="24"/>
+        </w:rPr>
+        <w:t>.</w:t>
       </w:r>
     </w:p>
     <w:p>
@@ -1864,58 +1993,21 @@
       </w:pPr>
       <w:r>
         <w:rPr>
-          <w:rFonts w:ascii="Times New Roman" w:eastAsia="Times New Roman" w:hAnsi="Times New Roman" w:cs="Times New Roman"/>
-          <w:color w:val="000000"/>
-          <w:sz w:val="24"/>
-          <w:szCs w:val="24"/>
-        </w:rPr>
-        <w:t>3.1 By clicking “POST”</w:t>
-      </w:r>
-      <w:r>
-        <w:rPr>
-          <w:rFonts w:ascii="Times New Roman" w:hAnsi="Times New Roman" w:cs="Times New Roman" w:hint="eastAsia"/>
-          <w:color w:val="000000"/>
-          <w:sz w:val="24"/>
-          <w:szCs w:val="24"/>
-        </w:rPr>
-        <w:t xml:space="preserve"> in </w:t>
-      </w:r>
-      <w:r>
-        <w:rPr>
-          <w:rFonts w:ascii="Times New Roman" w:hAnsi="Times New Roman" w:cs="Times New Roman" w:hint="eastAsia"/>
-          <w:b/>
-          <w:color w:val="000000"/>
-          <w:sz w:val="24"/>
-          <w:szCs w:val="24"/>
-        </w:rPr>
-        <w:t>top nav bar</w:t>
-      </w:r>
-      <w:r>
-        <w:rPr>
-          <w:rFonts w:ascii="Times New Roman" w:eastAsia="Times New Roman" w:hAnsi="Times New Roman" w:cs="Times New Roman"/>
-          <w:color w:val="000000"/>
-          <w:sz w:val="24"/>
-          <w:szCs w:val="24"/>
-        </w:rPr>
-        <w:t>, the</w:t>
-      </w:r>
-      <w:r>
-        <w:rPr>
-          <w:rFonts w:ascii="Times New Roman" w:hAnsi="Times New Roman" w:cs="Times New Roman" w:hint="eastAsia"/>
-          <w:color w:val="000000"/>
-          <w:sz w:val="24"/>
-          <w:szCs w:val="24"/>
-        </w:rPr>
-        <w:t xml:space="preserve"> detail </w:t>
-      </w:r>
-      <w:r>
-        <w:rPr>
-          <w:rFonts w:ascii="Times New Roman" w:eastAsia="Times New Roman" w:hAnsi="Times New Roman" w:cs="Times New Roman"/>
-          <w:color w:val="000000"/>
-          <w:sz w:val="24"/>
-          <w:szCs w:val="24"/>
-        </w:rPr>
-        <w:t>page shall be popped up in a new tab.</w:t>
+          <w:rFonts w:ascii="Times New Roman" w:hAnsi="Times New Roman" w:cs="Times New Roman" w:hint="eastAsia"/>
+          <w:color w:val="000000"/>
+          <w:sz w:val="24"/>
+          <w:szCs w:val="24"/>
+        </w:rPr>
+        <w:t>3</w:t>
+      </w:r>
+      <w:r>
+        <w:rPr>
+          <w:rFonts w:ascii="Times New Roman" w:eastAsia="Times New Roman" w:hAnsi="Times New Roman" w:cs="Times New Roman"/>
+          <w:color w:val="000000"/>
+          <w:sz w:val="24"/>
+          <w:szCs w:val="24"/>
+        </w:rPr>
+        <w:t>.1 If username already exists, prompt message shall notify the user.</w:t>
       </w:r>
     </w:p>
     <w:p>
@@ -1933,40 +2025,191 @@
           <w:right w:val="nil"/>
           <w:between w:val="nil"/>
         </w:pBdr>
-        <w:contextualSpacing w:val="0"/>
-        <w:rPr>
-          <w:rFonts w:ascii="Times New Roman" w:eastAsia="Times New Roman" w:hAnsi="Times New Roman" w:cs="Times New Roman"/>
-          <w:color w:val="000000"/>
-          <w:sz w:val="24"/>
-          <w:szCs w:val="24"/>
-        </w:rPr>
-      </w:pPr>
-      <w:r>
-        <w:rPr>
-          <w:rFonts w:ascii="Times New Roman" w:eastAsia="Times New Roman" w:hAnsi="Times New Roman" w:cs="Times New Roman"/>
-          <w:color w:val="000000"/>
-          <w:sz w:val="24"/>
-          <w:szCs w:val="24"/>
-        </w:rPr>
-        <w:t>3.2 Th</w:t>
-      </w:r>
-      <w:r>
-        <w:rPr>
-          <w:rFonts w:ascii="Times New Roman" w:hAnsi="Times New Roman" w:cs="Times New Roman" w:hint="eastAsia"/>
-          <w:color w:val="000000"/>
-          <w:sz w:val="24"/>
-          <w:szCs w:val="24"/>
-        </w:rPr>
-        <w:t xml:space="preserve">e detail </w:t>
-      </w:r>
-      <w:r>
-        <w:rPr>
-          <w:rFonts w:ascii="Times New Roman" w:eastAsia="Times New Roman" w:hAnsi="Times New Roman" w:cs="Times New Roman"/>
-          <w:color w:val="000000"/>
-          <w:sz w:val="24"/>
-          <w:szCs w:val="24"/>
-        </w:rPr>
-        <w:t>page can be either submitted or cancelled by clicking the bottom button.</w:t>
+        <w:rPr>
+          <w:rFonts w:ascii="Times New Roman" w:eastAsia="Times New Roman" w:hAnsi="Times New Roman" w:cs="Times New Roman" w:hint="eastAsia"/>
+          <w:color w:val="000000"/>
+          <w:sz w:val="24"/>
+          <w:szCs w:val="24"/>
+        </w:rPr>
+      </w:pPr>
+      <w:r>
+        <w:rPr>
+          <w:rFonts w:ascii="Times New Roman" w:hAnsi="Times New Roman" w:cs="Times New Roman" w:hint="eastAsia"/>
+          <w:color w:val="000000"/>
+          <w:sz w:val="24"/>
+          <w:szCs w:val="24"/>
+        </w:rPr>
+        <w:t>3</w:t>
+      </w:r>
+      <w:r>
+        <w:rPr>
+          <w:rFonts w:ascii="Times New Roman" w:eastAsia="Times New Roman" w:hAnsi="Times New Roman" w:cs="Times New Roman"/>
+          <w:color w:val="000000"/>
+          <w:sz w:val="24"/>
+          <w:szCs w:val="24"/>
+        </w:rPr>
+        <w:t>.2 All the required fields shall</w:t>
+      </w:r>
+      <w:r>
+        <w:rPr>
+          <w:rFonts w:ascii="Times New Roman" w:hAnsi="Times New Roman" w:cs="Times New Roman" w:hint="eastAsia"/>
+          <w:color w:val="000000"/>
+          <w:sz w:val="24"/>
+          <w:szCs w:val="24"/>
+        </w:rPr>
+        <w:t xml:space="preserve"> pass the input validation </w:t>
+      </w:r>
+      <w:r>
+        <w:rPr>
+          <w:rFonts w:ascii="Times New Roman" w:eastAsia="Times New Roman" w:hAnsi="Times New Roman" w:cs="Times New Roman"/>
+          <w:color w:val="000000"/>
+          <w:sz w:val="24"/>
+          <w:szCs w:val="24"/>
+        </w:rPr>
+        <w:t>before</w:t>
+      </w:r>
+      <w:r>
+        <w:rPr>
+          <w:rFonts w:ascii="Times New Roman" w:hAnsi="Times New Roman" w:cs="Times New Roman" w:hint="eastAsia"/>
+          <w:color w:val="000000"/>
+          <w:sz w:val="24"/>
+          <w:szCs w:val="24"/>
+        </w:rPr>
+        <w:t xml:space="preserve"> submission.</w:t>
+      </w:r>
+    </w:p>
+    <w:p>
+      <w:pPr>
+        <w:pStyle w:val="normal"/>
+        <w:widowControl/>
+        <w:pBdr>
+          <w:top w:val="nil"/>
+          <w:left w:val="nil"/>
+          <w:bottom w:val="nil"/>
+          <w:right w:val="nil"/>
+          <w:between w:val="nil"/>
+        </w:pBdr>
+        <w:contextualSpacing w:val="0"/>
+        <w:rPr>
+          <w:rFonts w:ascii="Times New Roman" w:hAnsi="Times New Roman" w:cs="Times New Roman" w:hint="eastAsia"/>
+          <w:color w:val="000000"/>
+          <w:sz w:val="24"/>
+          <w:szCs w:val="24"/>
+        </w:rPr>
+      </w:pPr>
+    </w:p>
+    <w:p>
+      <w:pPr>
+        <w:pStyle w:val="normal"/>
+        <w:widowControl/>
+        <w:pBdr>
+          <w:top w:val="nil"/>
+          <w:left w:val="nil"/>
+          <w:bottom w:val="nil"/>
+          <w:right w:val="nil"/>
+          <w:between w:val="nil"/>
+        </w:pBdr>
+        <w:contextualSpacing w:val="0"/>
+        <w:rPr>
+          <w:rFonts w:ascii="Times New Roman" w:hAnsi="Times New Roman" w:cs="Times New Roman" w:hint="eastAsia"/>
+          <w:b/>
+          <w:color w:val="000000"/>
+          <w:sz w:val="24"/>
+          <w:szCs w:val="24"/>
+        </w:rPr>
+      </w:pPr>
+      <w:r>
+        <w:rPr>
+          <w:rFonts w:ascii="Times New Roman" w:hAnsi="Times New Roman" w:cs="Times New Roman" w:hint="eastAsia"/>
+          <w:b/>
+          <w:color w:val="000000"/>
+          <w:sz w:val="24"/>
+          <w:szCs w:val="24"/>
+        </w:rPr>
+        <w:t>For registered users:</w:t>
+      </w:r>
+    </w:p>
+    <w:p>
+      <w:pPr>
+        <w:pStyle w:val="normal"/>
+        <w:widowControl/>
+        <w:pBdr>
+          <w:top w:val="nil"/>
+          <w:left w:val="nil"/>
+          <w:bottom w:val="nil"/>
+          <w:right w:val="nil"/>
+          <w:between w:val="nil"/>
+        </w:pBdr>
+        <w:contextualSpacing w:val="0"/>
+        <w:rPr>
+          <w:rFonts w:ascii="Times New Roman" w:hAnsi="Times New Roman" w:cs="Times New Roman"/>
+          <w:color w:val="000000"/>
+          <w:sz w:val="24"/>
+          <w:szCs w:val="24"/>
+        </w:rPr>
+      </w:pPr>
+      <w:r>
+        <w:rPr>
+          <w:rFonts w:ascii="Times New Roman" w:hAnsi="Times New Roman" w:cs="Times New Roman" w:hint="eastAsia"/>
+          <w:color w:val="000000"/>
+          <w:sz w:val="24"/>
+          <w:szCs w:val="24"/>
+        </w:rPr>
+        <w:t>4</w:t>
+      </w:r>
+      <w:r>
+        <w:rPr>
+          <w:rFonts w:ascii="Times New Roman" w:eastAsia="Times New Roman" w:hAnsi="Times New Roman" w:cs="Times New Roman"/>
+          <w:color w:val="000000"/>
+          <w:sz w:val="24"/>
+          <w:szCs w:val="24"/>
+        </w:rPr>
+        <w:t>).</w:t>
+      </w:r>
+      <w:r>
+        <w:rPr>
+          <w:rFonts w:ascii="Times New Roman" w:hAnsi="Times New Roman" w:cs="Times New Roman" w:hint="eastAsia"/>
+          <w:color w:val="000000"/>
+          <w:sz w:val="24"/>
+          <w:szCs w:val="24"/>
+        </w:rPr>
+        <w:t xml:space="preserve"> </w:t>
+      </w:r>
+      <w:r>
+        <w:rPr>
+          <w:rFonts w:ascii="Times New Roman" w:hAnsi="Times New Roman" w:cs="Times New Roman"/>
+          <w:color w:val="FF0000"/>
+          <w:sz w:val="24"/>
+          <w:szCs w:val="24"/>
+        </w:rPr>
+        <w:t>Registered user</w:t>
+      </w:r>
+      <w:r>
+        <w:rPr>
+          <w:rFonts w:ascii="Times New Roman" w:hAnsi="Times New Roman" w:cs="Times New Roman" w:hint="eastAsia"/>
+          <w:color w:val="FF0000"/>
+          <w:sz w:val="24"/>
+          <w:szCs w:val="24"/>
+        </w:rPr>
+        <w:t xml:space="preserve"> </w:t>
+      </w:r>
+      <w:r>
+        <w:rPr>
+          <w:rFonts w:ascii="Times New Roman" w:hAnsi="Times New Roman" w:cs="Times New Roman"/>
+          <w:color w:val="FF0000"/>
+          <w:sz w:val="24"/>
+          <w:szCs w:val="24"/>
+        </w:rPr>
+        <w:t>shall be able to</w:t>
+      </w:r>
+      <w:r>
+        <w:rPr>
+          <w:rFonts w:ascii="Times New Roman" w:hAnsi="Times New Roman" w:cs="Times New Roman" w:hint="eastAsia"/>
+          <w:color w:val="FF0000"/>
+          <w:sz w:val="24"/>
+          <w:szCs w:val="24"/>
+        </w:rPr>
+        <w:t xml:space="preserve"> post items.</w:t>
       </w:r>
     </w:p>
     <w:p>
@@ -1984,73 +2227,76 @@
           <w:right w:val="nil"/>
           <w:between w:val="nil"/>
         </w:pBdr>
-        <w:contextualSpacing w:val="0"/>
-        <w:rPr>
-          <w:rFonts w:ascii="Times New Roman" w:eastAsia="Times New Roman" w:hAnsi="Times New Roman" w:cs="Times New Roman"/>
-          <w:color w:val="000000"/>
-          <w:sz w:val="24"/>
-          <w:szCs w:val="24"/>
-        </w:rPr>
-      </w:pPr>
-      <w:r>
-        <w:rPr>
-          <w:rFonts w:ascii="Times New Roman" w:eastAsia="Times New Roman" w:hAnsi="Times New Roman" w:cs="Times New Roman"/>
-          <w:color w:val="000000"/>
-          <w:sz w:val="24"/>
-          <w:szCs w:val="24"/>
-        </w:rPr>
-        <w:t>3.3 User shall be prompted that it may take 24 hrs for the item to be shown on website.</w:t>
-      </w:r>
-    </w:p>
-    <w:p>
-      <w:pPr>
-        <w:pStyle w:val="normal"/>
-        <w:widowControl/>
-        <w:pBdr>
-          <w:top w:val="nil"/>
-          <w:left w:val="nil"/>
-          <w:bottom w:val="nil"/>
-          <w:right w:val="nil"/>
-          <w:between w:val="nil"/>
-        </w:pBdr>
-        <w:contextualSpacing w:val="0"/>
-        <w:rPr>
-          <w:rFonts w:ascii="Times New Roman" w:eastAsia="Times New Roman" w:hAnsi="Times New Roman" w:cs="Times New Roman"/>
-          <w:color w:val="000000"/>
-          <w:sz w:val="24"/>
-          <w:szCs w:val="24"/>
-        </w:rPr>
-      </w:pPr>
-    </w:p>
-    <w:p>
-      <w:pPr>
-        <w:pStyle w:val="normal"/>
-        <w:widowControl/>
-        <w:pBdr>
-          <w:top w:val="nil"/>
-          <w:left w:val="nil"/>
-          <w:bottom w:val="nil"/>
-          <w:right w:val="nil"/>
-          <w:between w:val="nil"/>
-        </w:pBdr>
-        <w:contextualSpacing w:val="0"/>
-        <w:rPr>
-          <w:rFonts w:ascii="Times New Roman" w:hAnsi="Times New Roman" w:cs="Times New Roman"/>
-          <w:b/>
-          <w:color w:val="000000"/>
-          <w:sz w:val="24"/>
-          <w:szCs w:val="24"/>
-        </w:rPr>
-      </w:pPr>
-      <w:r>
-        <w:rPr>
-          <w:rFonts w:ascii="Times New Roman" w:eastAsia="Times New Roman" w:hAnsi="Times New Roman" w:cs="Times New Roman"/>
-          <w:b/>
-          <w:color w:val="000000"/>
-          <w:sz w:val="24"/>
-          <w:szCs w:val="24"/>
-        </w:rPr>
-        <w:t>4). Login</w:t>
+        <w:rPr>
+          <w:rFonts w:ascii="Times New Roman" w:eastAsia="Times New Roman" w:hAnsi="Times New Roman" w:cs="Times New Roman"/>
+          <w:color w:val="000000"/>
+          <w:sz w:val="24"/>
+          <w:szCs w:val="24"/>
+        </w:rPr>
+      </w:pPr>
+      <w:r>
+        <w:rPr>
+          <w:rFonts w:ascii="Times New Roman" w:hAnsi="Times New Roman" w:cs="Times New Roman" w:hint="eastAsia"/>
+          <w:color w:val="000000"/>
+          <w:sz w:val="24"/>
+          <w:szCs w:val="24"/>
+        </w:rPr>
+        <w:t>4</w:t>
+      </w:r>
+      <w:r>
+        <w:rPr>
+          <w:rFonts w:ascii="Times New Roman" w:eastAsia="Times New Roman" w:hAnsi="Times New Roman" w:cs="Times New Roman"/>
+          <w:color w:val="000000"/>
+          <w:sz w:val="24"/>
+          <w:szCs w:val="24"/>
+        </w:rPr>
+        <w:t>.1 By clicking “POST”</w:t>
+      </w:r>
+      <w:r>
+        <w:rPr>
+          <w:rFonts w:ascii="Times New Roman" w:hAnsi="Times New Roman" w:cs="Times New Roman" w:hint="eastAsia"/>
+          <w:color w:val="000000"/>
+          <w:sz w:val="24"/>
+          <w:szCs w:val="24"/>
+        </w:rPr>
+        <w:t xml:space="preserve"> in </w:t>
+      </w:r>
+      <w:r>
+        <w:rPr>
+          <w:rFonts w:ascii="Times New Roman" w:hAnsi="Times New Roman" w:cs="Times New Roman" w:hint="eastAsia"/>
+          <w:b/>
+          <w:color w:val="000000"/>
+          <w:sz w:val="24"/>
+          <w:szCs w:val="24"/>
+        </w:rPr>
+        <w:t>top nav bar</w:t>
+      </w:r>
+      <w:r>
+        <w:rPr>
+          <w:rFonts w:ascii="Times New Roman" w:eastAsia="Times New Roman" w:hAnsi="Times New Roman" w:cs="Times New Roman"/>
+          <w:color w:val="000000"/>
+          <w:sz w:val="24"/>
+          <w:szCs w:val="24"/>
+        </w:rPr>
+        <w:t>, the</w:t>
+      </w:r>
+      <w:r>
+        <w:rPr>
+          <w:rFonts w:ascii="Times New Roman" w:hAnsi="Times New Roman" w:cs="Times New Roman" w:hint="eastAsia"/>
+          <w:color w:val="000000"/>
+          <w:sz w:val="24"/>
+          <w:szCs w:val="24"/>
+        </w:rPr>
+        <w:t xml:space="preserve"> detail </w:t>
+      </w:r>
+      <w:r>
+        <w:rPr>
+          <w:rFonts w:ascii="Times New Roman" w:eastAsia="Times New Roman" w:hAnsi="Times New Roman" w:cs="Times New Roman"/>
+          <w:color w:val="000000"/>
+          <w:sz w:val="24"/>
+          <w:szCs w:val="24"/>
+        </w:rPr>
+        <w:t>page shall be popped up in a new tab.</w:t>
       </w:r>
     </w:p>
     <w:p>
@@ -2068,21 +2314,49 @@
           <w:right w:val="nil"/>
           <w:between w:val="nil"/>
         </w:pBdr>
-        <w:rPr>
-          <w:rFonts w:ascii="Times New Roman" w:eastAsia="Times New Roman" w:hAnsi="Times New Roman" w:cs="Times New Roman"/>
-          <w:color w:val="000000"/>
-          <w:sz w:val="24"/>
-          <w:szCs w:val="24"/>
-        </w:rPr>
-      </w:pPr>
-      <w:r>
-        <w:rPr>
-          <w:rFonts w:ascii="Times New Roman" w:eastAsia="Times New Roman" w:hAnsi="Times New Roman" w:cs="Times New Roman"/>
-          <w:color w:val="000000"/>
-          <w:sz w:val="24"/>
-          <w:szCs w:val="24"/>
-        </w:rPr>
-        <w:t>4.1 If username does not exist, prompt message shall notify the user.</w:t>
+        <w:contextualSpacing w:val="0"/>
+        <w:rPr>
+          <w:rFonts w:ascii="Times New Roman" w:eastAsia="Times New Roman" w:hAnsi="Times New Roman" w:cs="Times New Roman"/>
+          <w:color w:val="000000"/>
+          <w:sz w:val="24"/>
+          <w:szCs w:val="24"/>
+        </w:rPr>
+      </w:pPr>
+      <w:r>
+        <w:rPr>
+          <w:rFonts w:ascii="Times New Roman" w:hAnsi="Times New Roman" w:cs="Times New Roman" w:hint="eastAsia"/>
+          <w:color w:val="000000"/>
+          <w:sz w:val="24"/>
+          <w:szCs w:val="24"/>
+        </w:rPr>
+        <w:t>4</w:t>
+      </w:r>
+      <w:r>
+        <w:rPr>
+          <w:rFonts w:ascii="Times New Roman" w:eastAsia="Times New Roman" w:hAnsi="Times New Roman" w:cs="Times New Roman"/>
+          <w:color w:val="000000"/>
+          <w:sz w:val="24"/>
+          <w:szCs w:val="24"/>
+        </w:rPr>
+        <w:t>.2 Th</w:t>
+      </w:r>
+      <w:r>
+        <w:rPr>
+          <w:rFonts w:ascii="Times New Roman" w:hAnsi="Times New Roman" w:cs="Times New Roman" w:hint="eastAsia"/>
+          <w:color w:val="000000"/>
+          <w:sz w:val="24"/>
+          <w:szCs w:val="24"/>
+        </w:rPr>
+        <w:t xml:space="preserve">e detail </w:t>
+      </w:r>
+      <w:r>
+        <w:rPr>
+          <w:rFonts w:ascii="Times New Roman" w:eastAsia="Times New Roman" w:hAnsi="Times New Roman" w:cs="Times New Roman"/>
+          <w:color w:val="000000"/>
+          <w:sz w:val="24"/>
+          <w:szCs w:val="24"/>
+        </w:rPr>
+        <w:t>page can be either submitted or cancelled by clicking the bottom button.</w:t>
       </w:r>
     </w:p>
     <w:p>
@@ -2100,21 +2374,31 @@
           <w:right w:val="nil"/>
           <w:between w:val="nil"/>
         </w:pBdr>
-        <w:rPr>
-          <w:rFonts w:ascii="Times New Roman" w:eastAsia="Times New Roman" w:hAnsi="Times New Roman" w:cs="Times New Roman"/>
-          <w:color w:val="000000"/>
-          <w:sz w:val="24"/>
-          <w:szCs w:val="24"/>
-        </w:rPr>
-      </w:pPr>
-      <w:r>
-        <w:rPr>
-          <w:rFonts w:ascii="Times New Roman" w:eastAsia="Times New Roman" w:hAnsi="Times New Roman" w:cs="Times New Roman"/>
-          <w:color w:val="000000"/>
-          <w:sz w:val="24"/>
-          <w:szCs w:val="24"/>
-        </w:rPr>
-        <w:t>4.2 If password does not match the valid username, prompt message shall notify the user.</w:t>
+        <w:contextualSpacing w:val="0"/>
+        <w:rPr>
+          <w:rFonts w:ascii="Times New Roman" w:eastAsia="Times New Roman" w:hAnsi="Times New Roman" w:cs="Times New Roman"/>
+          <w:color w:val="000000"/>
+          <w:sz w:val="24"/>
+          <w:szCs w:val="24"/>
+        </w:rPr>
+      </w:pPr>
+      <w:r>
+        <w:rPr>
+          <w:rFonts w:ascii="Times New Roman" w:hAnsi="Times New Roman" w:cs="Times New Roman" w:hint="eastAsia"/>
+          <w:color w:val="000000"/>
+          <w:sz w:val="24"/>
+          <w:szCs w:val="24"/>
+        </w:rPr>
+        <w:t>4</w:t>
+      </w:r>
+      <w:r>
+        <w:rPr>
+          <w:rFonts w:ascii="Times New Roman" w:eastAsia="Times New Roman" w:hAnsi="Times New Roman" w:cs="Times New Roman"/>
+          <w:color w:val="000000"/>
+          <w:sz w:val="24"/>
+          <w:szCs w:val="24"/>
+        </w:rPr>
+        <w:t>.3 User shall be prompted that it may take 24 hrs for the item to be shown on website.</w:t>
       </w:r>
     </w:p>
     <w:p>
@@ -2150,32 +2434,83 @@
         </w:pBdr>
         <w:contextualSpacing w:val="0"/>
         <w:rPr>
-          <w:rFonts w:ascii="Times New Roman" w:eastAsia="Times New Roman" w:hAnsi="Times New Roman" w:cs="Times New Roman"/>
-          <w:b/>
-          <w:color w:val="000000"/>
-          <w:sz w:val="24"/>
-          <w:szCs w:val="24"/>
-        </w:rPr>
-      </w:pPr>
-      <w:r>
-        <w:rPr>
-          <w:rFonts w:ascii="Times New Roman" w:eastAsia="Times New Roman" w:hAnsi="Times New Roman" w:cs="Times New Roman"/>
-          <w:b/>
-          <w:color w:val="000000"/>
-          <w:sz w:val="24"/>
-          <w:szCs w:val="24"/>
-        </w:rPr>
-        <w:t>5). Regis</w:t>
-      </w:r>
-      <w:r>
-        <w:rPr>
-          <w:rFonts w:ascii="Times New Roman" w:hAnsi="Times New Roman" w:cs="Times New Roman" w:hint="eastAsia"/>
-          <w:b/>
-          <w:color w:val="000000"/>
-          <w:sz w:val="24"/>
-          <w:szCs w:val="24"/>
-        </w:rPr>
-        <w:t>tration</w:t>
+          <w:rFonts w:ascii="Times New Roman" w:hAnsi="Times New Roman" w:cs="Times New Roman"/>
+          <w:color w:val="000000"/>
+          <w:sz w:val="24"/>
+          <w:szCs w:val="24"/>
+        </w:rPr>
+      </w:pPr>
+      <w:r>
+        <w:rPr>
+          <w:rFonts w:ascii="Times New Roman" w:hAnsi="Times New Roman" w:cs="Times New Roman" w:hint="eastAsia"/>
+          <w:color w:val="000000"/>
+          <w:sz w:val="24"/>
+          <w:szCs w:val="24"/>
+        </w:rPr>
+        <w:t>5</w:t>
+      </w:r>
+      <w:r>
+        <w:rPr>
+          <w:rFonts w:ascii="Times New Roman" w:eastAsia="Times New Roman" w:hAnsi="Times New Roman" w:cs="Times New Roman"/>
+          <w:color w:val="000000"/>
+          <w:sz w:val="24"/>
+          <w:szCs w:val="24"/>
+        </w:rPr>
+        <w:t xml:space="preserve">). </w:t>
+      </w:r>
+      <w:r>
+        <w:rPr>
+          <w:rFonts w:ascii="Times New Roman" w:hAnsi="Times New Roman" w:cs="Times New Roman"/>
+          <w:color w:val="FF0000"/>
+          <w:sz w:val="24"/>
+          <w:szCs w:val="24"/>
+        </w:rPr>
+        <w:t>Registered user</w:t>
+      </w:r>
+      <w:r>
+        <w:rPr>
+          <w:rFonts w:ascii="Times New Roman" w:hAnsi="Times New Roman" w:cs="Times New Roman" w:hint="eastAsia"/>
+          <w:color w:val="FF0000"/>
+          <w:sz w:val="24"/>
+          <w:szCs w:val="24"/>
+        </w:rPr>
+        <w:t xml:space="preserve"> </w:t>
+      </w:r>
+      <w:r>
+        <w:rPr>
+          <w:rFonts w:ascii="Times New Roman" w:hAnsi="Times New Roman" w:cs="Times New Roman"/>
+          <w:color w:val="FF0000"/>
+          <w:sz w:val="24"/>
+          <w:szCs w:val="24"/>
+        </w:rPr>
+        <w:t>shall be able to</w:t>
+      </w:r>
+      <w:r>
+        <w:rPr>
+          <w:rFonts w:ascii="Times New Roman" w:hAnsi="Times New Roman" w:cs="Times New Roman" w:hint="eastAsia"/>
+          <w:color w:val="FF0000"/>
+          <w:sz w:val="24"/>
+          <w:szCs w:val="24"/>
+        </w:rPr>
+        <w:t xml:space="preserve"> log in by using</w:t>
+      </w:r>
+      <w:r>
+        <w:rPr>
+          <w:rFonts w:ascii="Times New Roman" w:hAnsi="Times New Roman" w:cs="Times New Roman" w:hint="eastAsia"/>
+          <w:color w:val="FF0000"/>
+          <w:sz w:val="24"/>
+          <w:szCs w:val="24"/>
+        </w:rPr>
+        <w:t xml:space="preserve"> </w:t>
+      </w:r>
+      <w:r>
+        <w:rPr>
+          <w:rFonts w:ascii="Times New Roman" w:hAnsi="Times New Roman" w:cs="Times New Roman" w:hint="eastAsia"/>
+          <w:color w:val="FF0000"/>
+          <w:sz w:val="24"/>
+          <w:szCs w:val="24"/>
+        </w:rPr>
+        <w:t>username and password.</w:t>
       </w:r>
     </w:p>
     <w:p>
@@ -2202,12 +2537,21 @@
       </w:pPr>
       <w:r>
         <w:rPr>
-          <w:rFonts w:ascii="Times New Roman" w:eastAsia="Times New Roman" w:hAnsi="Times New Roman" w:cs="Times New Roman"/>
-          <w:color w:val="000000"/>
-          <w:sz w:val="24"/>
-          <w:szCs w:val="24"/>
-        </w:rPr>
-        <w:t>5.1 If username already exists, prompt message shall notify the user.</w:t>
+          <w:rFonts w:ascii="Times New Roman" w:hAnsi="Times New Roman" w:cs="Times New Roman" w:hint="eastAsia"/>
+          <w:color w:val="000000"/>
+          <w:sz w:val="24"/>
+          <w:szCs w:val="24"/>
+        </w:rPr>
+        <w:t>5</w:t>
+      </w:r>
+      <w:r>
+        <w:rPr>
+          <w:rFonts w:ascii="Times New Roman" w:eastAsia="Times New Roman" w:hAnsi="Times New Roman" w:cs="Times New Roman"/>
+          <w:color w:val="000000"/>
+          <w:sz w:val="24"/>
+          <w:szCs w:val="24"/>
+        </w:rPr>
+        <w:t>.1 If username does not exist, prompt message shall notify the user.</w:t>
       </w:r>
     </w:p>
     <w:p>
@@ -2226,47 +2570,29 @@
           <w:between w:val="nil"/>
         </w:pBdr>
         <w:rPr>
-          <w:rFonts w:ascii="Times New Roman" w:eastAsia="Times New Roman" w:hAnsi="Times New Roman" w:cs="Times New Roman"/>
-          <w:color w:val="000000"/>
-          <w:sz w:val="24"/>
-          <w:szCs w:val="24"/>
-        </w:rPr>
-      </w:pPr>
-      <w:r>
-        <w:rPr>
-          <w:rFonts w:ascii="Times New Roman" w:eastAsia="Times New Roman" w:hAnsi="Times New Roman" w:cs="Times New Roman"/>
-          <w:color w:val="000000"/>
-          <w:sz w:val="24"/>
-          <w:szCs w:val="24"/>
-        </w:rPr>
-        <w:t>5.2 All the required fields shall</w:t>
-      </w:r>
-      <w:r>
-        <w:rPr>
-          <w:rFonts w:ascii="Times New Roman" w:hAnsi="Times New Roman" w:cs="Times New Roman" w:hint="eastAsia"/>
-          <w:color w:val="000000"/>
-          <w:sz w:val="24"/>
-          <w:szCs w:val="24"/>
-        </w:rPr>
-        <w:t xml:space="preserve"> pass the input validation </w:t>
-      </w:r>
-      <w:r>
-        <w:rPr>
-          <w:rFonts w:ascii="Times New Roman" w:eastAsia="Times New Roman" w:hAnsi="Times New Roman" w:cs="Times New Roman"/>
-          <w:color w:val="000000"/>
-          <w:sz w:val="24"/>
-          <w:szCs w:val="24"/>
-        </w:rPr>
-        <w:t>before</w:t>
-      </w:r>
-      <w:r>
-        <w:rPr>
-          <w:rFonts w:ascii="Times New Roman" w:hAnsi="Times New Roman" w:cs="Times New Roman" w:hint="eastAsia"/>
-          <w:color w:val="000000"/>
-          <w:sz w:val="24"/>
-          <w:szCs w:val="24"/>
-        </w:rPr>
-        <w:t xml:space="preserve"> submission.</w:t>
+          <w:rFonts w:ascii="Times New Roman" w:eastAsia="Times New Roman" w:hAnsi="Times New Roman" w:cs="Times New Roman" w:hint="eastAsia"/>
+          <w:color w:val="000000"/>
+          <w:sz w:val="24"/>
+          <w:szCs w:val="24"/>
+        </w:rPr>
+      </w:pPr>
+      <w:r>
+        <w:rPr>
+          <w:rFonts w:ascii="Times New Roman" w:hAnsi="Times New Roman" w:cs="Times New Roman" w:hint="eastAsia"/>
+          <w:color w:val="000000"/>
+          <w:sz w:val="24"/>
+          <w:szCs w:val="24"/>
+        </w:rPr>
+        <w:t>5</w:t>
+      </w:r>
+      <w:r>
+        <w:rPr>
+          <w:rFonts w:ascii="Times New Roman" w:eastAsia="Times New Roman" w:hAnsi="Times New Roman" w:cs="Times New Roman"/>
+          <w:color w:val="000000"/>
+          <w:sz w:val="24"/>
+          <w:szCs w:val="24"/>
+        </w:rPr>
+        <w:t>.2 If password does not match the valid username, prompt message shall notify the user.</w:t>
       </w:r>
     </w:p>
     <w:p>
@@ -2280,9 +2606,8 @@
           <w:right w:val="nil"/>
           <w:between w:val="nil"/>
         </w:pBdr>
-        <w:contextualSpacing w:val="0"/>
-        <w:rPr>
-          <w:rFonts w:ascii="Times New Roman" w:eastAsia="Times New Roman" w:hAnsi="Times New Roman" w:cs="Times New Roman"/>
+        <w:rPr>
+          <w:rFonts w:ascii="Times New Roman" w:eastAsia="Times New Roman" w:hAnsi="Times New Roman" w:cs="Times New Roman" w:hint="eastAsia"/>
           <w:color w:val="000000"/>
           <w:sz w:val="24"/>
           <w:szCs w:val="24"/>
@@ -2303,31 +2628,46 @@
         <w:contextualSpacing w:val="0"/>
         <w:rPr>
           <w:rFonts w:ascii="Times New Roman" w:hAnsi="Times New Roman" w:cs="Times New Roman"/>
-          <w:b/>
-          <w:color w:val="000000"/>
-          <w:sz w:val="24"/>
-          <w:szCs w:val="24"/>
-        </w:rPr>
-      </w:pPr>
-      <w:r>
-        <w:rPr>
-          <w:rFonts w:ascii="Times New Roman" w:eastAsia="Times New Roman" w:hAnsi="Times New Roman" w:cs="Times New Roman"/>
-          <w:b/>
-          <w:color w:val="000000"/>
-          <w:sz w:val="24"/>
-          <w:szCs w:val="24"/>
-        </w:rPr>
-        <w:t>6). Contact</w:t>
-      </w:r>
-      <w:r>
-        <w:rPr>
-          <w:rFonts w:ascii="Times New Roman" w:hAnsi="Times New Roman" w:cs="Times New Roman" w:hint="eastAsia"/>
-          <w:b/>
-          <w:color w:val="000000"/>
-          <w:sz w:val="24"/>
-          <w:szCs w:val="24"/>
-        </w:rPr>
-        <w:t xml:space="preserve"> Seller</w:t>
+          <w:color w:val="000000"/>
+          <w:sz w:val="24"/>
+          <w:szCs w:val="24"/>
+        </w:rPr>
+      </w:pPr>
+      <w:r>
+        <w:rPr>
+          <w:rFonts w:ascii="Times New Roman" w:eastAsia="Times New Roman" w:hAnsi="Times New Roman" w:cs="Times New Roman"/>
+          <w:color w:val="000000"/>
+          <w:sz w:val="24"/>
+          <w:szCs w:val="24"/>
+        </w:rPr>
+        <w:t>6).</w:t>
+      </w:r>
+      <w:r>
+        <w:rPr>
+          <w:rFonts w:ascii="Times New Roman" w:hAnsi="Times New Roman" w:cs="Times New Roman" w:hint="eastAsia"/>
+          <w:color w:val="000000"/>
+          <w:sz w:val="24"/>
+          <w:szCs w:val="24"/>
+        </w:rPr>
+        <w:t xml:space="preserve"> </w:t>
+      </w:r>
+      <w:r>
+        <w:rPr>
+          <w:rFonts w:ascii="Times New Roman" w:hAnsi="Times New Roman" w:cs="Times New Roman"/>
+          <w:color w:val="FF0000"/>
+          <w:sz w:val="24"/>
+          <w:szCs w:val="24"/>
+        </w:rPr>
+        <w:t>Registered user shall be able to contact seller</w:t>
+      </w:r>
+      <w:r>
+        <w:rPr>
+          <w:rFonts w:ascii="Times New Roman" w:hAnsi="Times New Roman" w:cs="Times New Roman"/>
+          <w:color w:val="FF0000"/>
+          <w:sz w:val="24"/>
+          <w:szCs w:val="24"/>
+        </w:rPr>
+        <w:t>.</w:t>
       </w:r>
     </w:p>
     <w:p>
@@ -2479,21 +2819,73 @@
         <w:contextualSpacing w:val="0"/>
         <w:rPr>
           <w:rFonts w:ascii="Times New Roman" w:eastAsia="Times New Roman" w:hAnsi="Times New Roman" w:cs="Times New Roman"/>
-          <w:b/>
-          <w:color w:val="000000"/>
-          <w:sz w:val="24"/>
-          <w:szCs w:val="24"/>
-        </w:rPr>
-      </w:pPr>
-      <w:r>
-        <w:rPr>
-          <w:rFonts w:ascii="Times New Roman" w:eastAsia="Times New Roman" w:hAnsi="Times New Roman" w:cs="Times New Roman"/>
-          <w:b/>
-          <w:color w:val="000000"/>
-          <w:sz w:val="24"/>
-          <w:szCs w:val="24"/>
-        </w:rPr>
-        <w:t>7). Seller Dashboard</w:t>
+          <w:color w:val="000000"/>
+          <w:sz w:val="24"/>
+          <w:szCs w:val="24"/>
+        </w:rPr>
+      </w:pPr>
+      <w:r>
+        <w:rPr>
+          <w:rFonts w:ascii="Times New Roman" w:eastAsia="Times New Roman" w:hAnsi="Times New Roman" w:cs="Times New Roman"/>
+          <w:color w:val="000000"/>
+          <w:sz w:val="24"/>
+          <w:szCs w:val="24"/>
+        </w:rPr>
+        <w:t xml:space="preserve">7). </w:t>
+      </w:r>
+      <w:r>
+        <w:rPr>
+          <w:rFonts w:ascii="Times New Roman" w:hAnsi="Times New Roman" w:cs="Times New Roman"/>
+          <w:color w:val="FF0000"/>
+          <w:sz w:val="24"/>
+          <w:szCs w:val="24"/>
+        </w:rPr>
+        <w:t>Registered user</w:t>
+      </w:r>
+      <w:r>
+        <w:rPr>
+          <w:rFonts w:ascii="Times New Roman" w:hAnsi="Times New Roman" w:cs="Times New Roman" w:hint="eastAsia"/>
+          <w:color w:val="FF0000"/>
+          <w:sz w:val="24"/>
+          <w:szCs w:val="24"/>
+        </w:rPr>
+        <w:t xml:space="preserve"> </w:t>
+      </w:r>
+      <w:r>
+        <w:rPr>
+          <w:rFonts w:ascii="Times New Roman" w:hAnsi="Times New Roman" w:cs="Times New Roman"/>
+          <w:color w:val="FF0000"/>
+          <w:sz w:val="24"/>
+          <w:szCs w:val="24"/>
+        </w:rPr>
+        <w:t>shall be able to access the</w:t>
+      </w:r>
+      <w:r>
+        <w:rPr>
+          <w:rFonts w:ascii="Times New Roman" w:hAnsi="Times New Roman" w:cs="Times New Roman" w:hint="eastAsia"/>
+          <w:color w:val="FF0000"/>
+          <w:sz w:val="24"/>
+          <w:szCs w:val="24"/>
+        </w:rPr>
+        <w:t xml:space="preserve"> seller </w:t>
+      </w:r>
+      <w:r>
+        <w:rPr>
+          <w:rFonts w:ascii="Times New Roman" w:hAnsi="Times New Roman" w:cs="Times New Roman"/>
+          <w:color w:val="FF0000"/>
+          <w:sz w:val="24"/>
+          <w:szCs w:val="24"/>
+        </w:rPr>
+        <w:t>dashboard</w:t>
+      </w:r>
+      <w:r>
+        <w:rPr>
+          <w:rFonts w:ascii="Times New Roman" w:hAnsi="Times New Roman" w:cs="Times New Roman" w:hint="eastAsia"/>
+          <w:color w:val="FF0000"/>
+          <w:sz w:val="24"/>
+          <w:szCs w:val="24"/>
+        </w:rPr>
+        <w:t>.</w:t>
       </w:r>
     </w:p>
     <w:p>
@@ -2628,7 +3020,7 @@
         </w:pBdr>
         <w:contextualSpacing w:val="0"/>
         <w:rPr>
-          <w:rFonts w:ascii="Times New Roman" w:eastAsia="Times New Roman" w:hAnsi="Times New Roman" w:cs="Times New Roman"/>
+          <w:rFonts w:ascii="Times New Roman" w:hAnsi="Times New Roman" w:cs="Times New Roman" w:hint="eastAsia"/>
           <w:color w:val="000000"/>
           <w:sz w:val="24"/>
           <w:szCs w:val="24"/>
@@ -2648,22 +3040,61 @@
         </w:pBdr>
         <w:contextualSpacing w:val="0"/>
         <w:rPr>
-          <w:rFonts w:ascii="Times New Roman" w:eastAsia="Times New Roman" w:hAnsi="Times New Roman" w:cs="Times New Roman"/>
-          <w:b/>
-          <w:color w:val="000000"/>
-          <w:sz w:val="24"/>
-          <w:szCs w:val="24"/>
-        </w:rPr>
-      </w:pPr>
-      <w:r>
-        <w:rPr>
-          <w:rFonts w:ascii="Times New Roman" w:eastAsia="Times New Roman" w:hAnsi="Times New Roman" w:cs="Times New Roman"/>
-          <w:b/>
-          <w:color w:val="000000"/>
-          <w:sz w:val="24"/>
-          <w:szCs w:val="24"/>
-        </w:rPr>
-        <w:t>8). Admin Dashboard</w:t>
+          <w:rFonts w:ascii="Times New Roman" w:hAnsi="Times New Roman" w:cs="Times New Roman" w:hint="eastAsia"/>
+          <w:b/>
+          <w:color w:val="000000"/>
+          <w:sz w:val="24"/>
+          <w:szCs w:val="24"/>
+        </w:rPr>
+      </w:pPr>
+      <w:r>
+        <w:rPr>
+          <w:rFonts w:ascii="Times New Roman" w:hAnsi="Times New Roman" w:cs="Times New Roman" w:hint="eastAsia"/>
+          <w:b/>
+          <w:color w:val="000000"/>
+          <w:sz w:val="24"/>
+          <w:szCs w:val="24"/>
+        </w:rPr>
+        <w:lastRenderedPageBreak/>
+        <w:t>For admin users:</w:t>
+      </w:r>
+    </w:p>
+    <w:p>
+      <w:pPr>
+        <w:pStyle w:val="normal"/>
+        <w:widowControl/>
+        <w:pBdr>
+          <w:top w:val="nil"/>
+          <w:left w:val="nil"/>
+          <w:bottom w:val="nil"/>
+          <w:right w:val="nil"/>
+          <w:between w:val="nil"/>
+        </w:pBdr>
+        <w:contextualSpacing w:val="0"/>
+        <w:rPr>
+          <w:rFonts w:ascii="Times New Roman" w:eastAsia="Times New Roman" w:hAnsi="Times New Roman" w:cs="Times New Roman"/>
+          <w:color w:val="FF0000"/>
+          <w:sz w:val="24"/>
+          <w:szCs w:val="24"/>
+        </w:rPr>
+      </w:pPr>
+      <w:r>
+        <w:rPr>
+          <w:rFonts w:ascii="Times New Roman" w:eastAsia="Times New Roman" w:hAnsi="Times New Roman" w:cs="Times New Roman"/>
+          <w:color w:val="000000"/>
+          <w:sz w:val="24"/>
+          <w:szCs w:val="24"/>
+        </w:rPr>
+        <w:t xml:space="preserve">8). </w:t>
+      </w:r>
+      <w:r>
+        <w:rPr>
+          <w:rFonts w:ascii="Times New Roman" w:hAnsi="Times New Roman" w:cs="Times New Roman" w:hint="eastAsia"/>
+          <w:color w:val="FF0000"/>
+          <w:sz w:val="24"/>
+          <w:szCs w:val="24"/>
+        </w:rPr>
+        <w:t>Admin user shall be able to access the admin dashboard.</w:t>
       </w:r>
     </w:p>
     <w:p>
@@ -2745,7 +3176,6 @@
           <w:sz w:val="24"/>
           <w:szCs w:val="24"/>
         </w:rPr>
-        <w:lastRenderedPageBreak/>
         <w:t>8.2 Admin user shall be able to approve</w:t>
       </w:r>
       <w:r>
@@ -2842,15 +3272,15 @@
         <w:contextualSpacing w:val="0"/>
         <w:rPr>
           <w:rFonts w:ascii="Times New Roman" w:eastAsia="Times New Roman" w:hAnsi="Times New Roman" w:cs="Times New Roman"/>
-          <w:color w:val="000000"/>
-          <w:sz w:val="24"/>
-          <w:szCs w:val="24"/>
-        </w:rPr>
-      </w:pPr>
-      <w:r>
-        <w:rPr>
-          <w:rFonts w:ascii="Times New Roman" w:hAnsi="Times New Roman" w:cs="Times New Roman" w:hint="eastAsia"/>
-          <w:color w:val="000000"/>
+          <w:color w:val="FF0000"/>
+          <w:sz w:val="24"/>
+          <w:szCs w:val="24"/>
+        </w:rPr>
+      </w:pPr>
+      <w:r>
+        <w:rPr>
+          <w:rFonts w:ascii="Times New Roman" w:hAnsi="Times New Roman" w:cs="Times New Roman" w:hint="eastAsia"/>
+          <w:color w:val="FF0000"/>
           <w:sz w:val="24"/>
           <w:szCs w:val="24"/>
         </w:rPr>
@@ -2859,83 +3289,34 @@
       <w:r>
         <w:rPr>
           <w:rFonts w:ascii="Times New Roman" w:eastAsia="Times New Roman" w:hAnsi="Times New Roman" w:cs="Times New Roman"/>
-          <w:color w:val="000000"/>
-          <w:sz w:val="24"/>
-          <w:szCs w:val="24"/>
-        </w:rPr>
-        <w:t xml:space="preserve">is a web application designed for students at SFSU, it mainly contains items that are needed for students, </w:t>
-      </w:r>
-      <w:r>
-        <w:rPr>
-          <w:rFonts w:ascii="Times New Roman" w:hAnsi="Times New Roman" w:cs="Times New Roman" w:hint="eastAsia"/>
-          <w:color w:val="000000"/>
-          <w:sz w:val="24"/>
-          <w:szCs w:val="24"/>
-        </w:rPr>
-        <w:t xml:space="preserve">excluding </w:t>
-      </w:r>
-      <w:r>
-        <w:rPr>
-          <w:rFonts w:ascii="Times New Roman" w:eastAsia="Times New Roman" w:hAnsi="Times New Roman" w:cs="Times New Roman"/>
-          <w:color w:val="000000"/>
-          <w:sz w:val="24"/>
-          <w:szCs w:val="24"/>
-        </w:rPr>
-        <w:t>luxury goods. For example, the categories are books, furniture, electronic devices, etc.</w:t>
-      </w:r>
-    </w:p>
-    <w:p>
-      <w:pPr>
-        <w:pStyle w:val="normal"/>
-        <w:widowControl/>
-        <w:pBdr>
-          <w:top w:val="nil"/>
-          <w:left w:val="nil"/>
-          <w:bottom w:val="nil"/>
-          <w:right w:val="nil"/>
-          <w:between w:val="nil"/>
-        </w:pBdr>
-        <w:contextualSpacing w:val="0"/>
-        <w:rPr>
-          <w:rFonts w:ascii="Times New Roman" w:eastAsia="Times New Roman" w:hAnsi="Times New Roman" w:cs="Times New Roman"/>
-          <w:color w:val="000000"/>
-          <w:sz w:val="24"/>
-          <w:szCs w:val="24"/>
-        </w:rPr>
-      </w:pPr>
-    </w:p>
-    <w:p>
-      <w:pPr>
-        <w:pStyle w:val="normal"/>
-        <w:widowControl/>
-        <w:pBdr>
-          <w:top w:val="nil"/>
-          <w:left w:val="nil"/>
-          <w:bottom w:val="nil"/>
-          <w:right w:val="nil"/>
-          <w:between w:val="nil"/>
-        </w:pBdr>
-        <w:contextualSpacing w:val="0"/>
-        <w:rPr>
-          <w:rFonts w:ascii="Times New Roman" w:eastAsia="Times New Roman" w:hAnsi="Times New Roman" w:cs="Times New Roman"/>
-          <w:color w:val="000000"/>
-          <w:sz w:val="24"/>
-          <w:szCs w:val="24"/>
-        </w:rPr>
-      </w:pPr>
-      <w:r>
-        <w:rPr>
-          <w:rFonts w:ascii="Times New Roman" w:eastAsia="Times New Roman" w:hAnsi="Times New Roman" w:cs="Times New Roman"/>
-          <w:color w:val="000000"/>
-          <w:sz w:val="24"/>
-          <w:szCs w:val="24"/>
-        </w:rPr>
-        <w:t>Moreover, it provides convenience for students to search</w:t>
-      </w:r>
-      <w:r>
-        <w:rPr>
-          <w:rFonts w:ascii="Times New Roman" w:hAnsi="Times New Roman" w:cs="Times New Roman" w:hint="eastAsia"/>
-          <w:color w:val="000000"/>
+          <w:color w:val="FF0000"/>
+          <w:sz w:val="24"/>
+          <w:szCs w:val="24"/>
+        </w:rPr>
+        <w:t>is a web application designed for students at SFSU</w:t>
+      </w:r>
+      <w:r>
+        <w:rPr>
+          <w:rFonts w:ascii="Times New Roman" w:hAnsi="Times New Roman" w:cs="Times New Roman" w:hint="eastAsia"/>
+          <w:color w:val="FF0000"/>
+          <w:sz w:val="24"/>
+          <w:szCs w:val="24"/>
+        </w:rPr>
+        <w:t xml:space="preserve">, it </w:t>
+      </w:r>
+      <w:r>
+        <w:rPr>
+          <w:rFonts w:ascii="Times New Roman" w:eastAsia="Times New Roman" w:hAnsi="Times New Roman" w:cs="Times New Roman"/>
+          <w:color w:val="FF0000"/>
+          <w:sz w:val="24"/>
+          <w:szCs w:val="24"/>
+        </w:rPr>
+        <w:t>provides convenience for students to search</w:t>
+      </w:r>
+      <w:r>
+        <w:rPr>
+          <w:rFonts w:ascii="Times New Roman" w:hAnsi="Times New Roman" w:cs="Times New Roman" w:hint="eastAsia"/>
+          <w:color w:val="FF0000"/>
           <w:sz w:val="24"/>
           <w:szCs w:val="24"/>
         </w:rPr>
@@ -2944,7 +3325,7 @@
       <w:r>
         <w:rPr>
           <w:rFonts w:ascii="Times New Roman" w:eastAsia="Times New Roman" w:hAnsi="Times New Roman" w:cs="Times New Roman"/>
-          <w:color w:val="000000"/>
+          <w:color w:val="FF0000"/>
           <w:sz w:val="24"/>
           <w:szCs w:val="24"/>
         </w:rPr>
@@ -2953,7 +3334,7 @@
       <w:r>
         <w:rPr>
           <w:rFonts w:ascii="Times New Roman" w:hAnsi="Times New Roman" w:cs="Times New Roman" w:hint="eastAsia"/>
-          <w:color w:val="000000"/>
+          <w:color w:val="FF0000"/>
           <w:sz w:val="24"/>
           <w:szCs w:val="24"/>
         </w:rPr>
@@ -2962,7 +3343,7 @@
       <w:r>
         <w:rPr>
           <w:rFonts w:ascii="Times New Roman" w:eastAsia="Times New Roman" w:hAnsi="Times New Roman" w:cs="Times New Roman"/>
-          <w:color w:val="000000"/>
+          <w:color w:val="FF0000"/>
           <w:sz w:val="24"/>
           <w:szCs w:val="24"/>
         </w:rPr>
@@ -4427,6 +4808,7 @@
               <w:contextualSpacing w:val="0"/>
               <w:rPr>
                 <w:rFonts w:ascii="Times New Roman" w:hAnsi="Times New Roman" w:cs="Times New Roman"/>
+                <w:color w:val="FF0000"/>
                 <w:sz w:val="24"/>
                 <w:szCs w:val="24"/>
               </w:rPr>
@@ -4434,18 +4816,11 @@
             <w:r>
               <w:rPr>
                 <w:rFonts w:ascii="Times New Roman" w:hAnsi="Times New Roman" w:cs="Times New Roman" w:hint="eastAsia"/>
-                <w:sz w:val="24"/>
-                <w:szCs w:val="24"/>
-              </w:rPr>
-              <w:t>Input</w:t>
-            </w:r>
-            <w:r>
-              <w:rPr>
-                <w:rFonts w:ascii="Times New Roman" w:hAnsi="Times New Roman" w:cs="Times New Roman" w:hint="eastAsia"/>
-                <w:sz w:val="24"/>
-                <w:szCs w:val="24"/>
-              </w:rPr>
-              <w:t xml:space="preserve"> validation</w:t>
+                <w:color w:val="FF0000"/>
+                <w:sz w:val="24"/>
+                <w:szCs w:val="24"/>
+              </w:rPr>
+              <w:t>Find a chair to buy</w:t>
             </w:r>
           </w:p>
         </w:tc>
@@ -4464,54 +4839,6 @@
                 <w:szCs w:val="24"/>
               </w:rPr>
             </w:pPr>
-            <w:r>
-              <w:rPr>
-                <w:rFonts w:ascii="Times New Roman" w:hAnsi="Times New Roman" w:cs="Times New Roman" w:hint="eastAsia"/>
-                <w:sz w:val="24"/>
-                <w:szCs w:val="24"/>
-              </w:rPr>
-              <w:t>Only</w:t>
-            </w:r>
-            <w:r>
-              <w:rPr>
-                <w:rFonts w:ascii="Times New Roman" w:hAnsi="Times New Roman" w:cs="Times New Roman" w:hint="eastAsia"/>
-                <w:sz w:val="24"/>
-                <w:szCs w:val="24"/>
-              </w:rPr>
-              <w:t xml:space="preserve"> alphabetic and numeric values are allowed, with the length of characters</w:t>
-            </w:r>
-            <w:r>
-              <w:rPr>
-                <w:rFonts w:ascii="Times New Roman" w:hAnsi="Times New Roman" w:cs="Times New Roman" w:hint="eastAsia"/>
-                <w:sz w:val="24"/>
-                <w:szCs w:val="24"/>
-              </w:rPr>
-              <w:t xml:space="preserve"> </w:t>
-            </w:r>
-            <w:r>
-              <w:rPr>
-                <w:rFonts w:ascii="Times New Roman" w:eastAsia="宋体" w:hAnsi="Times New Roman" w:cs="Times New Roman"/>
-                <w:sz w:val="24"/>
-                <w:szCs w:val="24"/>
-              </w:rPr>
-              <w:t>≤</w:t>
-            </w:r>
-            <w:r>
-              <w:rPr>
-                <w:rFonts w:ascii="Times New Roman" w:eastAsia="宋体" w:hAnsi="Times New Roman" w:cs="Times New Roman" w:hint="eastAsia"/>
-                <w:sz w:val="24"/>
-                <w:szCs w:val="24"/>
-              </w:rPr>
-              <w:t xml:space="preserve"> </w:t>
-            </w:r>
-            <w:r>
-              <w:rPr>
-                <w:rFonts w:ascii="Times New Roman" w:hAnsi="Times New Roman" w:cs="Times New Roman" w:hint="eastAsia"/>
-                <w:sz w:val="24"/>
-                <w:szCs w:val="24"/>
-              </w:rPr>
-              <w:t>40.</w:t>
-            </w:r>
           </w:p>
         </w:tc>
       </w:tr>
@@ -4530,6 +4857,7 @@
               <w:contextualSpacing w:val="0"/>
               <w:rPr>
                 <w:rFonts w:ascii="Times New Roman" w:hAnsi="Times New Roman" w:cs="Times New Roman"/>
+                <w:color w:val="FF0000"/>
                 <w:sz w:val="24"/>
                 <w:szCs w:val="24"/>
               </w:rPr>
@@ -4537,10 +4865,20 @@
             <w:r>
               <w:rPr>
                 <w:rFonts w:ascii="Times New Roman" w:hAnsi="Times New Roman" w:cs="Times New Roman" w:hint="eastAsia"/>
-                <w:sz w:val="24"/>
-                <w:szCs w:val="24"/>
-              </w:rPr>
-              <w:t>Search based on category</w:t>
+                <w:color w:val="FF0000"/>
+                <w:sz w:val="24"/>
+                <w:szCs w:val="24"/>
+              </w:rPr>
+              <w:t xml:space="preserve">Find </w:t>
+            </w:r>
+            <w:r>
+              <w:rPr>
+                <w:rFonts w:ascii="Times New Roman" w:hAnsi="Times New Roman" w:cs="Times New Roman" w:hint="eastAsia"/>
+                <w:color w:val="FF0000"/>
+                <w:sz w:val="24"/>
+                <w:szCs w:val="24"/>
+              </w:rPr>
+              <w:t>a math book to buy</w:t>
             </w:r>
           </w:p>
         </w:tc>
@@ -4559,70 +4897,6 @@
                 <w:szCs w:val="24"/>
               </w:rPr>
             </w:pPr>
-            <w:r>
-              <w:rPr>
-                <w:rFonts w:ascii="Times New Roman" w:hAnsi="Times New Roman" w:cs="Times New Roman" w:hint="eastAsia"/>
-                <w:sz w:val="24"/>
-                <w:szCs w:val="24"/>
-              </w:rPr>
-              <w:t xml:space="preserve">When switching to </w:t>
-            </w:r>
-            <w:r>
-              <w:rPr>
-                <w:rFonts w:ascii="Times New Roman" w:hAnsi="Times New Roman" w:cs="Times New Roman" w:hint="eastAsia"/>
-                <w:sz w:val="24"/>
-                <w:szCs w:val="24"/>
-              </w:rPr>
-              <w:t xml:space="preserve">a </w:t>
-            </w:r>
-            <w:r>
-              <w:rPr>
-                <w:rFonts w:ascii="Times New Roman" w:hAnsi="Times New Roman" w:cs="Times New Roman" w:hint="eastAsia"/>
-                <w:sz w:val="24"/>
-                <w:szCs w:val="24"/>
-              </w:rPr>
-              <w:t>different categor</w:t>
-            </w:r>
-            <w:r>
-              <w:rPr>
-                <w:rFonts w:ascii="Times New Roman" w:hAnsi="Times New Roman" w:cs="Times New Roman" w:hint="eastAsia"/>
-                <w:sz w:val="24"/>
-                <w:szCs w:val="24"/>
-              </w:rPr>
-              <w:t xml:space="preserve">y, </w:t>
-            </w:r>
-            <w:r>
-              <w:rPr>
-                <w:rFonts w:ascii="Times New Roman" w:hAnsi="Times New Roman" w:cs="Times New Roman" w:hint="eastAsia"/>
-                <w:sz w:val="24"/>
-                <w:szCs w:val="24"/>
-              </w:rPr>
-              <w:t>th</w:t>
-            </w:r>
-            <w:r>
-              <w:rPr>
-                <w:rFonts w:ascii="Times New Roman" w:hAnsi="Times New Roman" w:cs="Times New Roman" w:hint="eastAsia"/>
-                <w:sz w:val="24"/>
-                <w:szCs w:val="24"/>
-              </w:rPr>
-              <w:t xml:space="preserve">e search </w:t>
-            </w:r>
-            <w:r>
-              <w:rPr>
-                <w:rFonts w:ascii="Times New Roman" w:hAnsi="Times New Roman" w:cs="Times New Roman" w:hint="eastAsia"/>
-                <w:sz w:val="24"/>
-                <w:szCs w:val="24"/>
-              </w:rPr>
-              <w:t xml:space="preserve">results </w:t>
-            </w:r>
-            <w:r>
-              <w:rPr>
-                <w:rFonts w:ascii="Times New Roman" w:hAnsi="Times New Roman" w:cs="Times New Roman" w:hint="eastAsia"/>
-                <w:sz w:val="24"/>
-                <w:szCs w:val="24"/>
-              </w:rPr>
-              <w:t>belong to that category.</w:t>
-            </w:r>
           </w:p>
         </w:tc>
       </w:tr>
@@ -4641,6 +4915,7 @@
               <w:contextualSpacing w:val="0"/>
               <w:rPr>
                 <w:rFonts w:ascii="Times New Roman" w:hAnsi="Times New Roman" w:cs="Times New Roman"/>
+                <w:color w:val="FF0000"/>
                 <w:sz w:val="24"/>
                 <w:szCs w:val="24"/>
               </w:rPr>
@@ -4648,18 +4923,11 @@
             <w:r>
               <w:rPr>
                 <w:rFonts w:ascii="Times New Roman" w:hAnsi="Times New Roman" w:cs="Times New Roman" w:hint="eastAsia"/>
-                <w:sz w:val="24"/>
-                <w:szCs w:val="24"/>
-              </w:rPr>
-              <w:t>Search based on text</w:t>
-            </w:r>
-            <w:r>
-              <w:rPr>
-                <w:rFonts w:ascii="Times New Roman" w:hAnsi="Times New Roman" w:cs="Times New Roman" w:hint="eastAsia"/>
-                <w:sz w:val="24"/>
-                <w:szCs w:val="24"/>
-              </w:rPr>
-              <w:t xml:space="preserve"> input</w:t>
+                <w:color w:val="FF0000"/>
+                <w:sz w:val="24"/>
+                <w:szCs w:val="24"/>
+              </w:rPr>
+              <w:t>Find a book for CSC510 to buy</w:t>
             </w:r>
           </w:p>
         </w:tc>
@@ -4678,149 +4946,6 @@
                 <w:szCs w:val="24"/>
               </w:rPr>
             </w:pPr>
-            <w:r>
-              <w:rPr>
-                <w:rFonts w:ascii="Times New Roman" w:hAnsi="Times New Roman" w:cs="Times New Roman" w:hint="eastAsia"/>
-                <w:sz w:val="24"/>
-                <w:szCs w:val="24"/>
-              </w:rPr>
-              <w:t>When</w:t>
-            </w:r>
-            <w:r>
-              <w:rPr>
-                <w:rFonts w:ascii="Times New Roman" w:hAnsi="Times New Roman" w:cs="Times New Roman" w:hint="eastAsia"/>
-                <w:sz w:val="24"/>
-                <w:szCs w:val="24"/>
-              </w:rPr>
-              <w:t xml:space="preserve"> executing </w:t>
-            </w:r>
-            <w:r>
-              <w:rPr>
-                <w:rFonts w:ascii="Times New Roman" w:hAnsi="Times New Roman" w:cs="Times New Roman" w:hint="eastAsia"/>
-                <w:sz w:val="24"/>
-                <w:szCs w:val="24"/>
-              </w:rPr>
-              <w:t>text</w:t>
-            </w:r>
-            <w:r>
-              <w:rPr>
-                <w:rFonts w:ascii="Times New Roman" w:hAnsi="Times New Roman" w:cs="Times New Roman" w:hint="eastAsia"/>
-                <w:sz w:val="24"/>
-                <w:szCs w:val="24"/>
-              </w:rPr>
-              <w:t xml:space="preserve"> </w:t>
-            </w:r>
-            <w:r>
-              <w:rPr>
-                <w:rFonts w:ascii="Times New Roman" w:hAnsi="Times New Roman" w:cs="Times New Roman" w:hint="eastAsia"/>
-                <w:sz w:val="24"/>
-                <w:szCs w:val="24"/>
-              </w:rPr>
-              <w:t>search, the items</w:t>
-            </w:r>
-            <w:r>
-              <w:rPr>
-                <w:rFonts w:ascii="Times New Roman" w:hAnsi="Times New Roman" w:cs="Times New Roman" w:hint="eastAsia"/>
-                <w:sz w:val="24"/>
-                <w:szCs w:val="24"/>
-              </w:rPr>
-              <w:t xml:space="preserve"> at least </w:t>
-            </w:r>
-            <w:r>
-              <w:rPr>
-                <w:rFonts w:ascii="Times New Roman" w:hAnsi="Times New Roman" w:cs="Times New Roman" w:hint="eastAsia"/>
-                <w:sz w:val="24"/>
-                <w:szCs w:val="24"/>
-              </w:rPr>
-              <w:t xml:space="preserve">partially </w:t>
-            </w:r>
-            <w:r>
-              <w:rPr>
-                <w:rFonts w:ascii="Times New Roman" w:hAnsi="Times New Roman" w:cs="Times New Roman" w:hint="eastAsia"/>
-                <w:sz w:val="24"/>
-                <w:szCs w:val="24"/>
-              </w:rPr>
-              <w:t>match</w:t>
-            </w:r>
-            <w:r>
-              <w:rPr>
-                <w:rFonts w:ascii="Times New Roman" w:hAnsi="Times New Roman" w:cs="Times New Roman" w:hint="eastAsia"/>
-                <w:sz w:val="24"/>
-                <w:szCs w:val="24"/>
-              </w:rPr>
-              <w:t xml:space="preserve"> the</w:t>
-            </w:r>
-            <w:r>
-              <w:rPr>
-                <w:rFonts w:ascii="Times New Roman" w:hAnsi="Times New Roman" w:cs="Times New Roman" w:hint="eastAsia"/>
-                <w:sz w:val="24"/>
-                <w:szCs w:val="24"/>
-              </w:rPr>
-              <w:t xml:space="preserve"> input text.</w:t>
-            </w:r>
-          </w:p>
-        </w:tc>
-      </w:tr>
-      <w:tr>
-        <w:trPr>
-          <w:trHeight w:val="567"/>
-        </w:trPr>
-        <w:tc>
-          <w:tcPr>
-            <w:tcW w:w="4788" w:type="dxa"/>
-            <w:vAlign w:val="center"/>
-          </w:tcPr>
-          <w:p>
-            <w:pPr>
-              <w:pStyle w:val="normal"/>
-              <w:contextualSpacing w:val="0"/>
-              <w:rPr>
-                <w:rFonts w:ascii="Times New Roman" w:hAnsi="Times New Roman" w:cs="Times New Roman"/>
-                <w:sz w:val="24"/>
-                <w:szCs w:val="24"/>
-              </w:rPr>
-            </w:pPr>
-            <w:r>
-              <w:rPr>
-                <w:rFonts w:ascii="Times New Roman" w:hAnsi="Times New Roman" w:cs="Times New Roman" w:hint="eastAsia"/>
-                <w:sz w:val="24"/>
-                <w:szCs w:val="24"/>
-              </w:rPr>
-              <w:t>Responsiveness</w:t>
-            </w:r>
-          </w:p>
-        </w:tc>
-        <w:tc>
-          <w:tcPr>
-            <w:tcW w:w="4788" w:type="dxa"/>
-            <w:vAlign w:val="center"/>
-          </w:tcPr>
-          <w:p>
-            <w:pPr>
-              <w:pStyle w:val="normal"/>
-              <w:contextualSpacing w:val="0"/>
-              <w:rPr>
-                <w:rFonts w:ascii="Times New Roman" w:hAnsi="Times New Roman" w:cs="Times New Roman"/>
-                <w:sz w:val="24"/>
-                <w:szCs w:val="24"/>
-              </w:rPr>
-            </w:pPr>
-            <w:r>
-              <w:rPr>
-                <w:rFonts w:ascii="Times New Roman" w:hAnsi="Times New Roman" w:cs="Times New Roman" w:hint="eastAsia"/>
-                <w:sz w:val="24"/>
-                <w:szCs w:val="24"/>
-              </w:rPr>
-              <w:t>By expanding or shrinking the size of web browser, the format</w:t>
-            </w:r>
-            <w:r>
-              <w:rPr>
-                <w:rFonts w:ascii="Times New Roman" w:hAnsi="Times New Roman" w:cs="Times New Roman" w:hint="eastAsia"/>
-                <w:sz w:val="24"/>
-                <w:szCs w:val="24"/>
-              </w:rPr>
-              <w:t xml:space="preserve"> changes accordingly.</w:t>
-            </w:r>
           </w:p>
         </w:tc>
       </w:tr>
@@ -5515,6 +5640,7 @@
               <w:contextualSpacing w:val="0"/>
               <w:rPr>
                 <w:rFonts w:ascii="Times New Roman" w:hAnsi="Times New Roman" w:cs="Times New Roman"/>
+                <w:color w:val="FF0000"/>
                 <w:sz w:val="24"/>
                 <w:szCs w:val="24"/>
               </w:rPr>
@@ -5522,58 +5648,29 @@
             <w:r>
               <w:rPr>
                 <w:rFonts w:ascii="Times New Roman" w:hAnsi="Times New Roman" w:cs="Times New Roman" w:hint="eastAsia"/>
-                <w:sz w:val="24"/>
-                <w:szCs w:val="24"/>
-              </w:rPr>
-              <w:t>The sear</w:t>
-            </w:r>
-            <w:r>
-              <w:rPr>
-                <w:rFonts w:ascii="Times New Roman" w:hAnsi="Times New Roman" w:cs="Times New Roman" w:hint="eastAsia"/>
-                <w:sz w:val="24"/>
-                <w:szCs w:val="24"/>
-              </w:rPr>
-              <w:t>ch bar</w:t>
-            </w:r>
-            <w:r>
-              <w:rPr>
-                <w:rFonts w:ascii="Times New Roman" w:hAnsi="Times New Roman" w:cs="Times New Roman" w:hint="eastAsia"/>
-                <w:sz w:val="24"/>
-                <w:szCs w:val="24"/>
-              </w:rPr>
-              <w:t xml:space="preserve"> is </w:t>
-            </w:r>
-            <w:r>
-              <w:rPr>
-                <w:rFonts w:ascii="Times New Roman" w:hAnsi="Times New Roman" w:cs="Times New Roman" w:hint="eastAsia"/>
-                <w:sz w:val="24"/>
-                <w:szCs w:val="24"/>
-              </w:rPr>
-              <w:t>at the same position</w:t>
-            </w:r>
-            <w:r>
-              <w:rPr>
-                <w:rFonts w:ascii="Times New Roman" w:hAnsi="Times New Roman" w:cs="Times New Roman" w:hint="eastAsia"/>
-                <w:sz w:val="24"/>
-                <w:szCs w:val="24"/>
-              </w:rPr>
-              <w:t>,</w:t>
-            </w:r>
-            <w:r>
-              <w:rPr>
-                <w:rFonts w:ascii="Times New Roman" w:hAnsi="Times New Roman" w:cs="Times New Roman" w:hint="eastAsia"/>
-                <w:sz w:val="24"/>
-                <w:szCs w:val="24"/>
-              </w:rPr>
-              <w:t xml:space="preserve"> </w:t>
-            </w:r>
-            <w:r>
-              <w:rPr>
-                <w:rFonts w:ascii="Times New Roman" w:hAnsi="Times New Roman" w:cs="Times New Roman" w:hint="eastAsia"/>
-                <w:sz w:val="24"/>
-                <w:szCs w:val="24"/>
-              </w:rPr>
-              <w:t>easy to find.</w:t>
+                <w:color w:val="FF0000"/>
+                <w:sz w:val="24"/>
+                <w:szCs w:val="24"/>
+              </w:rPr>
+              <w:t xml:space="preserve">Search function is </w:t>
+            </w:r>
+            <w:r>
+              <w:rPr>
+                <w:rFonts w:ascii="Times New Roman" w:hAnsi="Times New Roman" w:cs="Times New Roman" w:hint="eastAsia"/>
+                <w:color w:val="FF0000"/>
+                <w:sz w:val="24"/>
+                <w:szCs w:val="24"/>
+              </w:rPr>
+              <w:t xml:space="preserve">convenient </w:t>
+            </w:r>
+            <w:r>
+              <w:rPr>
+                <w:rFonts w:ascii="Times New Roman" w:hAnsi="Times New Roman" w:cs="Times New Roman" w:hint="eastAsia"/>
+                <w:color w:val="FF0000"/>
+                <w:sz w:val="24"/>
+                <w:szCs w:val="24"/>
+              </w:rPr>
+              <w:t>to use.</w:t>
             </w:r>
           </w:p>
         </w:tc>
@@ -5683,6 +5780,7 @@
               <w:contextualSpacing w:val="0"/>
               <w:rPr>
                 <w:rFonts w:ascii="Times New Roman" w:hAnsi="Times New Roman" w:cs="Times New Roman"/>
+                <w:color w:val="FF0000"/>
                 <w:sz w:val="24"/>
                 <w:szCs w:val="24"/>
               </w:rPr>
@@ -5690,27 +5788,30 @@
             <w:r>
               <w:rPr>
                 <w:rFonts w:ascii="Times New Roman" w:hAnsi="Times New Roman" w:cs="Times New Roman" w:hint="eastAsia"/>
+                <w:color w:val="FF0000"/>
                 <w:sz w:val="24"/>
                 <w:szCs w:val="24"/>
               </w:rPr>
               <w:lastRenderedPageBreak/>
-              <w:t xml:space="preserve">The search </w:t>
-            </w:r>
-            <w:r>
-              <w:rPr>
-                <w:rFonts w:ascii="Times New Roman" w:hAnsi="Times New Roman" w:cs="Times New Roman" w:hint="eastAsia"/>
-                <w:sz w:val="24"/>
-                <w:szCs w:val="24"/>
-              </w:rPr>
-              <w:t xml:space="preserve">results belong to the </w:t>
-            </w:r>
-            <w:r>
-              <w:rPr>
-                <w:rFonts w:ascii="Times New Roman" w:hAnsi="Times New Roman" w:cs="Times New Roman" w:hint="eastAsia"/>
-                <w:sz w:val="24"/>
-                <w:szCs w:val="24"/>
-              </w:rPr>
-              <w:t>chosen category.</w:t>
+              <w:t>Math book(s) can be found</w:t>
+            </w:r>
+            <w:r>
+              <w:rPr>
+                <w:rFonts w:ascii="Times New Roman" w:hAnsi="Times New Roman" w:cs="Times New Roman" w:hint="eastAsia"/>
+                <w:color w:val="FF0000"/>
+                <w:sz w:val="24"/>
+                <w:szCs w:val="24"/>
+              </w:rPr>
+              <w:t xml:space="preserve"> easily</w:t>
+            </w:r>
+            <w:r>
+              <w:rPr>
+                <w:rFonts w:ascii="Times New Roman" w:hAnsi="Times New Roman" w:cs="Times New Roman" w:hint="eastAsia"/>
+                <w:color w:val="FF0000"/>
+                <w:sz w:val="24"/>
+                <w:szCs w:val="24"/>
+              </w:rPr>
+              <w:t>.</w:t>
             </w:r>
           </w:p>
         </w:tc>
@@ -5824,38 +5925,6 @@
                 <w:szCs w:val="24"/>
               </w:rPr>
             </w:pPr>
-            <w:r>
-              <w:rPr>
-                <w:rFonts w:ascii="Times New Roman" w:hAnsi="Times New Roman" w:cs="Times New Roman" w:hint="eastAsia"/>
-                <w:sz w:val="24"/>
-                <w:szCs w:val="24"/>
-              </w:rPr>
-              <w:t>The search results</w:t>
-            </w:r>
-            <w:r>
-              <w:rPr>
-                <w:rFonts w:ascii="Times New Roman" w:hAnsi="Times New Roman" w:cs="Times New Roman" w:hint="eastAsia"/>
-                <w:sz w:val="24"/>
-                <w:szCs w:val="24"/>
-              </w:rPr>
-              <w:t xml:space="preserve"> </w:t>
-            </w:r>
-            <w:r>
-              <w:rPr>
-                <w:rFonts w:ascii="Times New Roman" w:hAnsi="Times New Roman" w:cs="Times New Roman" w:hint="eastAsia"/>
-                <w:sz w:val="24"/>
-                <w:szCs w:val="24"/>
-              </w:rPr>
-              <w:t>match the input text</w:t>
-            </w:r>
-            <w:r>
-              <w:rPr>
-                <w:rFonts w:ascii="Times New Roman" w:hAnsi="Times New Roman" w:cs="Times New Roman" w:hint="eastAsia"/>
-                <w:sz w:val="24"/>
-                <w:szCs w:val="24"/>
-              </w:rPr>
-              <w:t xml:space="preserve"> approximately.</w:t>
-            </w:r>
           </w:p>
         </w:tc>
         <w:tc>
@@ -5949,302 +6018,6 @@
           </w:p>
         </w:tc>
       </w:tr>
-      <w:tr>
-        <w:trPr>
-          <w:trHeight w:val="851"/>
-        </w:trPr>
-        <w:tc>
-          <w:tcPr>
-            <w:tcW w:w="2093" w:type="dxa"/>
-            <w:vAlign w:val="center"/>
-          </w:tcPr>
-          <w:p>
-            <w:pPr>
-              <w:pStyle w:val="normal"/>
-              <w:contextualSpacing w:val="0"/>
-              <w:rPr>
-                <w:rFonts w:ascii="Times New Roman" w:hAnsi="Times New Roman" w:cs="Times New Roman"/>
-                <w:sz w:val="24"/>
-                <w:szCs w:val="24"/>
-              </w:rPr>
-            </w:pPr>
-            <w:r>
-              <w:rPr>
-                <w:rFonts w:ascii="Times New Roman" w:hAnsi="Times New Roman" w:cs="Times New Roman" w:hint="eastAsia"/>
-                <w:sz w:val="24"/>
-                <w:szCs w:val="24"/>
-              </w:rPr>
-              <w:t>User is</w:t>
-            </w:r>
-            <w:r>
-              <w:rPr>
-                <w:rFonts w:ascii="Times New Roman" w:hAnsi="Times New Roman" w:cs="Times New Roman" w:hint="eastAsia"/>
-                <w:sz w:val="24"/>
-                <w:szCs w:val="24"/>
-              </w:rPr>
-              <w:t xml:space="preserve"> </w:t>
-            </w:r>
-            <w:r>
-              <w:rPr>
-                <w:rFonts w:ascii="Times New Roman" w:hAnsi="Times New Roman" w:cs="Times New Roman" w:hint="eastAsia"/>
-                <w:sz w:val="24"/>
-                <w:szCs w:val="24"/>
-              </w:rPr>
-              <w:t>notified</w:t>
-            </w:r>
-            <w:r>
-              <w:rPr>
-                <w:rFonts w:ascii="Times New Roman" w:hAnsi="Times New Roman" w:cs="Times New Roman" w:hint="eastAsia"/>
-                <w:sz w:val="24"/>
-                <w:szCs w:val="24"/>
-              </w:rPr>
-              <w:t xml:space="preserve"> with invalid input </w:t>
-            </w:r>
-            <w:r>
-              <w:rPr>
-                <w:rFonts w:ascii="Times New Roman" w:hAnsi="Times New Roman" w:cs="Times New Roman" w:hint="eastAsia"/>
-                <w:sz w:val="24"/>
-                <w:szCs w:val="24"/>
-              </w:rPr>
-              <w:t>(&gt;40 chars or not alphabetic or not numeric).</w:t>
-            </w:r>
-          </w:p>
-        </w:tc>
-        <w:tc>
-          <w:tcPr>
-            <w:tcW w:w="1496" w:type="dxa"/>
-            <w:vAlign w:val="center"/>
-          </w:tcPr>
-          <w:p>
-            <w:pPr>
-              <w:pStyle w:val="normal"/>
-              <w:contextualSpacing w:val="0"/>
-              <w:jc w:val="center"/>
-              <w:rPr>
-                <w:rFonts w:ascii="Times New Roman" w:hAnsi="Times New Roman" w:cs="Times New Roman"/>
-                <w:sz w:val="24"/>
-                <w:szCs w:val="24"/>
-              </w:rPr>
-            </w:pPr>
-          </w:p>
-        </w:tc>
-        <w:tc>
-          <w:tcPr>
-            <w:tcW w:w="1497" w:type="dxa"/>
-            <w:vAlign w:val="center"/>
-          </w:tcPr>
-          <w:p>
-            <w:pPr>
-              <w:pStyle w:val="normal"/>
-              <w:contextualSpacing w:val="0"/>
-              <w:jc w:val="center"/>
-              <w:rPr>
-                <w:rFonts w:ascii="Times New Roman" w:hAnsi="Times New Roman" w:cs="Times New Roman"/>
-                <w:sz w:val="24"/>
-                <w:szCs w:val="24"/>
-              </w:rPr>
-            </w:pPr>
-          </w:p>
-        </w:tc>
-        <w:tc>
-          <w:tcPr>
-            <w:tcW w:w="1496" w:type="dxa"/>
-            <w:vAlign w:val="center"/>
-          </w:tcPr>
-          <w:p>
-            <w:pPr>
-              <w:pStyle w:val="normal"/>
-              <w:contextualSpacing w:val="0"/>
-              <w:jc w:val="center"/>
-              <w:rPr>
-                <w:rFonts w:ascii="Times New Roman" w:hAnsi="Times New Roman" w:cs="Times New Roman"/>
-                <w:sz w:val="24"/>
-                <w:szCs w:val="24"/>
-              </w:rPr>
-            </w:pPr>
-          </w:p>
-        </w:tc>
-        <w:tc>
-          <w:tcPr>
-            <w:tcW w:w="1497" w:type="dxa"/>
-            <w:vAlign w:val="center"/>
-          </w:tcPr>
-          <w:p>
-            <w:pPr>
-              <w:pStyle w:val="normal"/>
-              <w:contextualSpacing w:val="0"/>
-              <w:jc w:val="center"/>
-              <w:rPr>
-                <w:rFonts w:ascii="Times New Roman" w:hAnsi="Times New Roman" w:cs="Times New Roman"/>
-                <w:sz w:val="24"/>
-                <w:szCs w:val="24"/>
-              </w:rPr>
-            </w:pPr>
-          </w:p>
-        </w:tc>
-        <w:tc>
-          <w:tcPr>
-            <w:tcW w:w="1497" w:type="dxa"/>
-            <w:vAlign w:val="center"/>
-          </w:tcPr>
-          <w:p>
-            <w:pPr>
-              <w:pStyle w:val="normal"/>
-              <w:contextualSpacing w:val="0"/>
-              <w:jc w:val="center"/>
-              <w:rPr>
-                <w:rFonts w:ascii="Times New Roman" w:hAnsi="Times New Roman" w:cs="Times New Roman"/>
-                <w:sz w:val="24"/>
-                <w:szCs w:val="24"/>
-              </w:rPr>
-            </w:pPr>
-          </w:p>
-        </w:tc>
-      </w:tr>
-      <w:tr>
-        <w:trPr>
-          <w:trHeight w:val="851"/>
-        </w:trPr>
-        <w:tc>
-          <w:tcPr>
-            <w:tcW w:w="2093" w:type="dxa"/>
-            <w:vAlign w:val="center"/>
-          </w:tcPr>
-          <w:p>
-            <w:pPr>
-              <w:pStyle w:val="normal"/>
-              <w:contextualSpacing w:val="0"/>
-              <w:rPr>
-                <w:rFonts w:ascii="Times New Roman" w:hAnsi="Times New Roman" w:cs="Times New Roman"/>
-                <w:sz w:val="24"/>
-                <w:szCs w:val="24"/>
-              </w:rPr>
-            </w:pPr>
-            <w:r>
-              <w:rPr>
-                <w:rFonts w:ascii="Times New Roman" w:hAnsi="Times New Roman" w:cs="Times New Roman" w:hint="eastAsia"/>
-                <w:sz w:val="24"/>
-                <w:szCs w:val="24"/>
-              </w:rPr>
-              <w:t>If</w:t>
-            </w:r>
-            <w:r>
-              <w:rPr>
-                <w:rFonts w:ascii="Times New Roman" w:hAnsi="Times New Roman" w:cs="Times New Roman" w:hint="eastAsia"/>
-                <w:sz w:val="24"/>
-                <w:szCs w:val="24"/>
-              </w:rPr>
-              <w:t xml:space="preserve"> </w:t>
-            </w:r>
-            <w:r>
-              <w:rPr>
-                <w:rFonts w:ascii="Times New Roman" w:hAnsi="Times New Roman" w:cs="Times New Roman" w:hint="eastAsia"/>
-                <w:sz w:val="24"/>
-                <w:szCs w:val="24"/>
-              </w:rPr>
-              <w:t>more than one page, pagination is available</w:t>
-            </w:r>
-            <w:r>
-              <w:rPr>
-                <w:rFonts w:ascii="Times New Roman" w:hAnsi="Times New Roman" w:cs="Times New Roman" w:hint="eastAsia"/>
-                <w:sz w:val="24"/>
-                <w:szCs w:val="24"/>
-              </w:rPr>
-              <w:t>.</w:t>
-            </w:r>
-          </w:p>
-        </w:tc>
-        <w:tc>
-          <w:tcPr>
-            <w:tcW w:w="1496" w:type="dxa"/>
-            <w:vAlign w:val="center"/>
-          </w:tcPr>
-          <w:p>
-            <w:pPr>
-              <w:pStyle w:val="normal"/>
-              <w:contextualSpacing w:val="0"/>
-              <w:jc w:val="center"/>
-              <w:rPr>
-                <w:rFonts w:ascii="Times New Roman" w:hAnsi="Times New Roman" w:cs="Times New Roman"/>
-                <w:sz w:val="24"/>
-                <w:szCs w:val="24"/>
-              </w:rPr>
-            </w:pPr>
-          </w:p>
-        </w:tc>
-        <w:tc>
-          <w:tcPr>
-            <w:tcW w:w="1497" w:type="dxa"/>
-            <w:vAlign w:val="center"/>
-          </w:tcPr>
-          <w:p>
-            <w:pPr>
-              <w:pStyle w:val="normal"/>
-              <w:contextualSpacing w:val="0"/>
-              <w:jc w:val="center"/>
-              <w:rPr>
-                <w:rFonts w:ascii="Times New Roman" w:hAnsi="Times New Roman" w:cs="Times New Roman"/>
-                <w:sz w:val="24"/>
-                <w:szCs w:val="24"/>
-              </w:rPr>
-            </w:pPr>
-          </w:p>
-        </w:tc>
-        <w:tc>
-          <w:tcPr>
-            <w:tcW w:w="1496" w:type="dxa"/>
-            <w:vAlign w:val="center"/>
-          </w:tcPr>
-          <w:p>
-            <w:pPr>
-              <w:pStyle w:val="normal"/>
-              <w:contextualSpacing w:val="0"/>
-              <w:jc w:val="center"/>
-              <w:rPr>
-                <w:rFonts w:ascii="Times New Roman" w:hAnsi="Times New Roman" w:cs="Times New Roman"/>
-                <w:sz w:val="24"/>
-                <w:szCs w:val="24"/>
-              </w:rPr>
-            </w:pPr>
-          </w:p>
-        </w:tc>
-        <w:tc>
-          <w:tcPr>
-            <w:tcW w:w="1497" w:type="dxa"/>
-            <w:vAlign w:val="center"/>
-          </w:tcPr>
-          <w:p>
-            <w:pPr>
-              <w:pStyle w:val="normal"/>
-              <w:contextualSpacing w:val="0"/>
-              <w:jc w:val="center"/>
-              <w:rPr>
-                <w:rFonts w:ascii="Times New Roman" w:hAnsi="Times New Roman" w:cs="Times New Roman"/>
-                <w:sz w:val="24"/>
-                <w:szCs w:val="24"/>
-              </w:rPr>
-            </w:pPr>
-          </w:p>
-        </w:tc>
-        <w:tc>
-          <w:tcPr>
-            <w:tcW w:w="1497" w:type="dxa"/>
-            <w:vAlign w:val="center"/>
-          </w:tcPr>
-          <w:p>
-            <w:pPr>
-              <w:pStyle w:val="normal"/>
-              <w:contextualSpacing w:val="0"/>
-              <w:jc w:val="center"/>
-              <w:rPr>
-                <w:rFonts w:ascii="Times New Roman" w:hAnsi="Times New Roman" w:cs="Times New Roman"/>
-                <w:sz w:val="24"/>
-                <w:szCs w:val="24"/>
-              </w:rPr>
-            </w:pPr>
-          </w:p>
-        </w:tc>
-      </w:tr>
     </w:tbl>
     <w:p>
       <w:pPr>
@@ -6939,7 +6712,6 @@
           <w:sz w:val="24"/>
           <w:szCs w:val="24"/>
         </w:rPr>
-        <w:lastRenderedPageBreak/>
         <w:t>Most of the</w:t>
       </w:r>
       <w:r>
@@ -7120,6 +6892,7 @@
           <w:sz w:val="24"/>
           <w:szCs w:val="24"/>
         </w:rPr>
+        <w:lastRenderedPageBreak/>
         <w:t xml:space="preserve">By switching to the </w:t>
       </w:r>
       <w:r>
@@ -7714,9 +7487,9 @@
       </w:tblPr>
       <w:tblGrid>
         <w:gridCol w:w="1071"/>
-        <w:gridCol w:w="1872"/>
-        <w:gridCol w:w="1647"/>
-        <w:gridCol w:w="2925"/>
+        <w:gridCol w:w="1589"/>
+        <w:gridCol w:w="2268"/>
+        <w:gridCol w:w="2587"/>
         <w:gridCol w:w="2061"/>
       </w:tblGrid>
       <w:tr>
@@ -7775,7 +7548,7 @@
         </w:tc>
         <w:tc>
           <w:tcPr>
-            <w:tcW w:w="1872" w:type="dxa"/>
+            <w:tcW w:w="1589" w:type="dxa"/>
             <w:vAlign w:val="center"/>
           </w:tcPr>
           <w:p>
@@ -7784,6 +7557,28 @@
               <w:contextualSpacing w:val="0"/>
               <w:jc w:val="center"/>
               <w:rPr>
+                <w:rFonts w:ascii="Times New Roman" w:hAnsi="Times New Roman" w:cs="Times New Roman" w:hint="eastAsia"/>
+                <w:b/>
+                <w:sz w:val="24"/>
+                <w:szCs w:val="24"/>
+              </w:rPr>
+            </w:pPr>
+            <w:r>
+              <w:rPr>
+                <w:rFonts w:ascii="Times New Roman" w:hAnsi="Times New Roman" w:cs="Times New Roman" w:hint="eastAsia"/>
+                <w:b/>
+                <w:sz w:val="24"/>
+                <w:szCs w:val="24"/>
+              </w:rPr>
+              <w:t>Test</w:t>
+            </w:r>
+          </w:p>
+          <w:p>
+            <w:pPr>
+              <w:pStyle w:val="normal"/>
+              <w:contextualSpacing w:val="0"/>
+              <w:jc w:val="center"/>
+              <w:rPr>
                 <w:rFonts w:ascii="Times New Roman" w:hAnsi="Times New Roman" w:cs="Times New Roman"/>
                 <w:b/>
                 <w:sz w:val="24"/>
@@ -7803,7 +7598,7 @@
         </w:tc>
         <w:tc>
           <w:tcPr>
-            <w:tcW w:w="1647" w:type="dxa"/>
+            <w:tcW w:w="2268" w:type="dxa"/>
             <w:vAlign w:val="center"/>
           </w:tcPr>
           <w:p>
@@ -7853,7 +7648,7 @@
         </w:tc>
         <w:tc>
           <w:tcPr>
-            <w:tcW w:w="2925" w:type="dxa"/>
+            <w:tcW w:w="2587" w:type="dxa"/>
             <w:vAlign w:val="center"/>
           </w:tcPr>
           <w:p>
@@ -7986,7 +7781,7 @@
         </w:tc>
         <w:tc>
           <w:tcPr>
-            <w:tcW w:w="1872" w:type="dxa"/>
+            <w:tcW w:w="1589" w:type="dxa"/>
             <w:vAlign w:val="center"/>
           </w:tcPr>
           <w:p>
@@ -8045,7 +7840,7 @@
         </w:tc>
         <w:tc>
           <w:tcPr>
-            <w:tcW w:w="1647" w:type="dxa"/>
+            <w:tcW w:w="2268" w:type="dxa"/>
             <w:vAlign w:val="center"/>
           </w:tcPr>
           <w:p>
@@ -8055,13 +7850,24 @@
               <w:jc w:val="center"/>
               <w:rPr>
                 <w:rFonts w:ascii="Times New Roman" w:hAnsi="Times New Roman" w:cs="Times New Roman"/>
+                <w:color w:val="FF0000"/>
                 <w:sz w:val="24"/>
                 <w:szCs w:val="24"/>
               </w:rPr>
             </w:pPr>
             <w:r>
               <w:rPr>
+                <w:rFonts w:ascii="Times New Roman" w:hAnsi="Times New Roman" w:cs="Times New Roman" w:hint="eastAsia"/>
+                <w:color w:val="FF0000"/>
+                <w:sz w:val="24"/>
+                <w:szCs w:val="24"/>
+              </w:rPr>
+              <w:t xml:space="preserve">Type </w:t>
+            </w:r>
+            <w:r>
+              <w:rPr>
                 <w:rFonts w:ascii="Times New Roman" w:hAnsi="Times New Roman" w:cs="Times New Roman"/>
+                <w:color w:val="FF0000"/>
                 <w:sz w:val="24"/>
                 <w:szCs w:val="24"/>
               </w:rPr>
@@ -8070,6 +7876,7 @@
             <w:r>
               <w:rPr>
                 <w:rFonts w:ascii="Times New Roman" w:hAnsi="Times New Roman" w:cs="Times New Roman" w:hint="eastAsia"/>
+                <w:color w:val="FF0000"/>
                 <w:sz w:val="24"/>
                 <w:szCs w:val="24"/>
               </w:rPr>
@@ -8078,16 +7885,98 @@
             <w:r>
               <w:rPr>
                 <w:rFonts w:ascii="Times New Roman" w:hAnsi="Times New Roman" w:cs="Times New Roman"/>
+                <w:color w:val="FF0000"/>
                 <w:sz w:val="24"/>
                 <w:szCs w:val="24"/>
               </w:rPr>
               <w:t>”</w:t>
+            </w:r>
+            <w:r>
+              <w:rPr>
+                <w:rFonts w:ascii="Times New Roman" w:hAnsi="Times New Roman" w:cs="Times New Roman" w:hint="eastAsia"/>
+                <w:color w:val="FF0000"/>
+                <w:sz w:val="24"/>
+                <w:szCs w:val="24"/>
+              </w:rPr>
+              <w:t xml:space="preserve"> in</w:t>
+            </w:r>
+            <w:r>
+              <w:rPr>
+                <w:rFonts w:ascii="Times New Roman" w:hAnsi="Times New Roman" w:cs="Times New Roman" w:hint="eastAsia"/>
+                <w:color w:val="FF0000"/>
+                <w:sz w:val="24"/>
+                <w:szCs w:val="24"/>
+              </w:rPr>
+              <w:t xml:space="preserve"> </w:t>
+            </w:r>
+            <w:r>
+              <w:rPr>
+                <w:rFonts w:ascii="Times New Roman" w:hAnsi="Times New Roman" w:cs="Times New Roman" w:hint="eastAsia"/>
+                <w:color w:val="FF0000"/>
+                <w:sz w:val="24"/>
+                <w:szCs w:val="24"/>
+              </w:rPr>
+              <w:t>text search bar</w:t>
+            </w:r>
+            <w:r>
+              <w:rPr>
+                <w:rFonts w:ascii="Times New Roman" w:hAnsi="Times New Roman" w:cs="Times New Roman" w:hint="eastAsia"/>
+                <w:color w:val="FF0000"/>
+                <w:sz w:val="24"/>
+                <w:szCs w:val="24"/>
+              </w:rPr>
+              <w:t xml:space="preserve"> (under </w:t>
+            </w:r>
+            <w:r>
+              <w:rPr>
+                <w:rFonts w:ascii="Times New Roman" w:hAnsi="Times New Roman" w:cs="Times New Roman" w:hint="eastAsia"/>
+                <w:color w:val="FF0000"/>
+                <w:sz w:val="24"/>
+                <w:szCs w:val="24"/>
+              </w:rPr>
+              <w:t>the top nav</w:t>
+            </w:r>
+            <w:r>
+              <w:rPr>
+                <w:rFonts w:ascii="Times New Roman" w:hAnsi="Times New Roman" w:cs="Times New Roman" w:hint="eastAsia"/>
+                <w:color w:val="FF0000"/>
+                <w:sz w:val="24"/>
+                <w:szCs w:val="24"/>
+              </w:rPr>
+              <w:t>igation</w:t>
+            </w:r>
+            <w:r>
+              <w:rPr>
+                <w:rFonts w:ascii="Times New Roman" w:hAnsi="Times New Roman" w:cs="Times New Roman" w:hint="eastAsia"/>
+                <w:color w:val="FF0000"/>
+                <w:sz w:val="24"/>
+                <w:szCs w:val="24"/>
+              </w:rPr>
+              <w:t xml:space="preserve"> bar</w:t>
+            </w:r>
+            <w:r>
+              <w:rPr>
+                <w:rFonts w:ascii="Times New Roman" w:hAnsi="Times New Roman" w:cs="Times New Roman" w:hint="eastAsia"/>
+                <w:color w:val="FF0000"/>
+                <w:sz w:val="24"/>
+                <w:szCs w:val="24"/>
+              </w:rPr>
+              <w:t>)</w:t>
+            </w:r>
+            <w:r>
+              <w:rPr>
+                <w:rFonts w:ascii="Times New Roman" w:hAnsi="Times New Roman" w:cs="Times New Roman" w:hint="eastAsia"/>
+                <w:color w:val="FF0000"/>
+                <w:sz w:val="24"/>
+                <w:szCs w:val="24"/>
+              </w:rPr>
+              <w:t>.</w:t>
             </w:r>
           </w:p>
         </w:tc>
         <w:tc>
           <w:tcPr>
-            <w:tcW w:w="2925" w:type="dxa"/>
+            <w:tcW w:w="2587" w:type="dxa"/>
             <w:vAlign w:val="center"/>
           </w:tcPr>
           <w:p>
@@ -8186,14 +8075,13 @@
                 <w:sz w:val="24"/>
                 <w:szCs w:val="24"/>
               </w:rPr>
-              <w:lastRenderedPageBreak/>
               <w:t>2</w:t>
             </w:r>
           </w:p>
         </w:tc>
         <w:tc>
           <w:tcPr>
-            <w:tcW w:w="1872" w:type="dxa"/>
+            <w:tcW w:w="1589" w:type="dxa"/>
             <w:vAlign w:val="center"/>
           </w:tcPr>
           <w:p>
@@ -8260,7 +8148,7 @@
         </w:tc>
         <w:tc>
           <w:tcPr>
-            <w:tcW w:w="1647" w:type="dxa"/>
+            <w:tcW w:w="2268" w:type="dxa"/>
             <w:vAlign w:val="center"/>
           </w:tcPr>
           <w:p>
@@ -8276,6 +8164,14 @@
             </w:pPr>
             <w:r>
               <w:rPr>
+                <w:rFonts w:ascii="Times New Roman" w:hAnsi="Times New Roman" w:cs="Times New Roman" w:hint="eastAsia"/>
+                <w:sz w:val="24"/>
+                <w:szCs w:val="24"/>
+              </w:rPr>
+              <w:t xml:space="preserve">Type </w:t>
+            </w:r>
+            <w:r>
+              <w:rPr>
                 <w:rFonts w:ascii="Times New Roman" w:hAnsi="Times New Roman" w:cs="Times New Roman"/>
                 <w:sz w:val="24"/>
                 <w:szCs w:val="24"/>
@@ -8297,12 +8193,20 @@
                 <w:szCs w:val="24"/>
               </w:rPr>
               <w:t>”</w:t>
+            </w:r>
+            <w:r>
+              <w:rPr>
+                <w:rFonts w:ascii="Times New Roman" w:hAnsi="Times New Roman" w:cs="Times New Roman" w:hint="eastAsia"/>
+                <w:sz w:val="24"/>
+                <w:szCs w:val="24"/>
+              </w:rPr>
+              <w:t xml:space="preserve"> in the text search bar.</w:t>
             </w:r>
           </w:p>
         </w:tc>
         <w:tc>
           <w:tcPr>
-            <w:tcW w:w="2925" w:type="dxa"/>
+            <w:tcW w:w="2587" w:type="dxa"/>
             <w:vAlign w:val="center"/>
           </w:tcPr>
           <w:p>
@@ -8449,13 +8353,14 @@
                 <w:sz w:val="24"/>
                 <w:szCs w:val="24"/>
               </w:rPr>
+              <w:lastRenderedPageBreak/>
               <w:t>3</w:t>
             </w:r>
           </w:p>
         </w:tc>
         <w:tc>
           <w:tcPr>
-            <w:tcW w:w="1872" w:type="dxa"/>
+            <w:tcW w:w="1589" w:type="dxa"/>
             <w:vAlign w:val="center"/>
           </w:tcPr>
           <w:p>
@@ -8514,7 +8419,7 @@
         </w:tc>
         <w:tc>
           <w:tcPr>
-            <w:tcW w:w="1647" w:type="dxa"/>
+            <w:tcW w:w="2268" w:type="dxa"/>
             <w:vAlign w:val="center"/>
           </w:tcPr>
           <w:p>
@@ -8530,17 +8435,65 @@
             </w:pPr>
             <w:r>
               <w:rPr>
+                <w:rFonts w:ascii="Times New Roman" w:hAnsi="Times New Roman" w:cs="Times New Roman" w:hint="eastAsia"/>
+                <w:sz w:val="24"/>
+                <w:szCs w:val="24"/>
+              </w:rPr>
+              <w:t>Type</w:t>
+            </w:r>
+            <w:r>
+              <w:rPr>
+                <w:rFonts w:ascii="Times New Roman" w:hAnsi="Times New Roman" w:cs="Times New Roman" w:hint="eastAsia"/>
+                <w:sz w:val="24"/>
+                <w:szCs w:val="24"/>
+              </w:rPr>
+              <w:t xml:space="preserve"> nothing (</w:t>
+            </w:r>
+            <w:r>
+              <w:rPr>
+                <w:rFonts w:ascii="Times New Roman" w:hAnsi="Times New Roman" w:cs="Times New Roman" w:hint="eastAsia"/>
+                <w:sz w:val="24"/>
+                <w:szCs w:val="24"/>
+              </w:rPr>
+              <w:t>empty string</w:t>
+            </w:r>
+            <w:r>
+              <w:rPr>
+                <w:rFonts w:ascii="Times New Roman" w:hAnsi="Times New Roman" w:cs="Times New Roman" w:hint="eastAsia"/>
+                <w:sz w:val="24"/>
+                <w:szCs w:val="24"/>
+              </w:rPr>
+              <w:t xml:space="preserve"> </w:t>
+            </w:r>
+            <w:r>
+              <w:rPr>
                 <w:rFonts w:ascii="Times New Roman" w:hAnsi="Times New Roman" w:cs="Times New Roman"/>
                 <w:sz w:val="24"/>
                 <w:szCs w:val="24"/>
               </w:rPr>
               <w:t>“”</w:t>
+            </w:r>
+            <w:r>
+              <w:rPr>
+                <w:rFonts w:ascii="Times New Roman" w:hAnsi="Times New Roman" w:cs="Times New Roman" w:hint="eastAsia"/>
+                <w:sz w:val="24"/>
+                <w:szCs w:val="24"/>
+              </w:rPr>
+              <w:t>)</w:t>
+            </w:r>
+            <w:r>
+              <w:rPr>
+                <w:rFonts w:ascii="Times New Roman" w:hAnsi="Times New Roman" w:cs="Times New Roman" w:hint="eastAsia"/>
+                <w:sz w:val="24"/>
+                <w:szCs w:val="24"/>
+              </w:rPr>
+              <w:t xml:space="preserve"> in the text search bar.</w:t>
             </w:r>
           </w:p>
         </w:tc>
         <w:tc>
           <w:tcPr>
-            <w:tcW w:w="2925" w:type="dxa"/>
+            <w:tcW w:w="2587" w:type="dxa"/>
             <w:vAlign w:val="center"/>
           </w:tcPr>
           <w:p>
@@ -8593,55 +8546,71 @@
                 <w:sz w:val="24"/>
                 <w:szCs w:val="24"/>
               </w:rPr>
-              <w:t>,</w:t>
-            </w:r>
-            <w:r>
-              <w:rPr>
-                <w:rFonts w:ascii="Times New Roman" w:hAnsi="Times New Roman" w:cs="Times New Roman" w:hint="eastAsia"/>
-                <w:sz w:val="24"/>
-                <w:szCs w:val="24"/>
-              </w:rPr>
-              <w:t xml:space="preserve"> </w:t>
-            </w:r>
-            <w:r>
-              <w:rPr>
-                <w:rFonts w:ascii="Times New Roman" w:hAnsi="Times New Roman" w:cs="Times New Roman" w:hint="eastAsia"/>
-                <w:sz w:val="24"/>
-                <w:szCs w:val="24"/>
-              </w:rPr>
-              <w:t>and</w:t>
-            </w:r>
-            <w:r>
-              <w:rPr>
-                <w:rFonts w:ascii="Times New Roman" w:hAnsi="Times New Roman" w:cs="Times New Roman" w:hint="eastAsia"/>
-                <w:sz w:val="24"/>
-                <w:szCs w:val="24"/>
-              </w:rPr>
-              <w:t xml:space="preserve"> thus </w:t>
-            </w:r>
-            <w:r>
-              <w:rPr>
-                <w:rFonts w:ascii="Times New Roman" w:hAnsi="Times New Roman" w:cs="Times New Roman" w:hint="eastAsia"/>
-                <w:sz w:val="24"/>
-                <w:szCs w:val="24"/>
-              </w:rPr>
-              <w:t>all the items</w:t>
-            </w:r>
-            <w:r>
-              <w:rPr>
-                <w:rFonts w:ascii="Times New Roman" w:hAnsi="Times New Roman" w:cs="Times New Roman" w:hint="eastAsia"/>
-                <w:sz w:val="24"/>
-                <w:szCs w:val="24"/>
-              </w:rPr>
-              <w:t xml:space="preserve"> will </w:t>
-            </w:r>
-            <w:r>
-              <w:rPr>
-                <w:rFonts w:ascii="Times New Roman" w:hAnsi="Times New Roman" w:cs="Times New Roman" w:hint="eastAsia"/>
-                <w:sz w:val="24"/>
-                <w:szCs w:val="24"/>
-              </w:rPr>
-              <w:t>be displayed.</w:t>
+              <w:t xml:space="preserve"> items. </w:t>
+            </w:r>
+            <w:r>
+              <w:rPr>
+                <w:rFonts w:ascii="Times New Roman" w:hAnsi="Times New Roman" w:cs="Times New Roman" w:hint="eastAsia"/>
+                <w:color w:val="FF0000"/>
+                <w:sz w:val="24"/>
+                <w:szCs w:val="24"/>
+              </w:rPr>
+              <w:t xml:space="preserve">Under </w:t>
+            </w:r>
+            <w:r>
+              <w:rPr>
+                <w:rFonts w:ascii="Times New Roman" w:hAnsi="Times New Roman" w:cs="Times New Roman"/>
+                <w:color w:val="FF0000"/>
+                <w:sz w:val="24"/>
+                <w:szCs w:val="24"/>
+              </w:rPr>
+              <w:t>“</w:t>
+            </w:r>
+            <w:r>
+              <w:rPr>
+                <w:rFonts w:ascii="Times New Roman" w:hAnsi="Times New Roman" w:cs="Times New Roman" w:hint="eastAsia"/>
+                <w:b/>
+                <w:color w:val="FF0000"/>
+                <w:sz w:val="24"/>
+                <w:szCs w:val="24"/>
+              </w:rPr>
+              <w:t>All</w:t>
+            </w:r>
+            <w:r>
+              <w:rPr>
+                <w:rFonts w:ascii="Times New Roman" w:hAnsi="Times New Roman" w:cs="Times New Roman"/>
+                <w:color w:val="FF0000"/>
+                <w:sz w:val="24"/>
+                <w:szCs w:val="24"/>
+              </w:rPr>
+              <w:t>”</w:t>
+            </w:r>
+            <w:r>
+              <w:rPr>
+                <w:rFonts w:ascii="Times New Roman" w:hAnsi="Times New Roman" w:cs="Times New Roman" w:hint="eastAsia"/>
+                <w:color w:val="FF0000"/>
+                <w:sz w:val="24"/>
+                <w:szCs w:val="24"/>
+              </w:rPr>
+              <w:t xml:space="preserve"> category, there are 48 items </w:t>
+            </w:r>
+            <w:r>
+              <w:rPr>
+                <w:rFonts w:ascii="Times New Roman" w:hAnsi="Times New Roman" w:cs="Times New Roman" w:hint="eastAsia"/>
+                <w:color w:val="FF0000"/>
+                <w:sz w:val="24"/>
+                <w:szCs w:val="24"/>
+              </w:rPr>
+              <w:t xml:space="preserve">listed </w:t>
+            </w:r>
+            <w:r>
+              <w:rPr>
+                <w:rFonts w:ascii="Times New Roman" w:hAnsi="Times New Roman" w:cs="Times New Roman" w:hint="eastAsia"/>
+                <w:color w:val="FF0000"/>
+                <w:sz w:val="24"/>
+                <w:szCs w:val="24"/>
+              </w:rPr>
+              <w:t>in 8 pages.</w:t>
             </w:r>
           </w:p>
         </w:tc>
@@ -8726,7 +8695,7 @@
         </w:tc>
         <w:tc>
           <w:tcPr>
-            <w:tcW w:w="1872" w:type="dxa"/>
+            <w:tcW w:w="1589" w:type="dxa"/>
             <w:vAlign w:val="center"/>
           </w:tcPr>
           <w:p>
@@ -8746,13 +8715,29 @@
                 <w:sz w:val="24"/>
                 <w:szCs w:val="24"/>
               </w:rPr>
-              <w:t>Test the input validation, for the content and length of search text.</w:t>
+              <w:t>Test the input validation, for the content</w:t>
+            </w:r>
+            <w:r>
+              <w:rPr>
+                <w:rFonts w:ascii="Times New Roman" w:hAnsi="Times New Roman" w:cs="Times New Roman" w:hint="eastAsia"/>
+                <w:sz w:val="24"/>
+                <w:szCs w:val="24"/>
+              </w:rPr>
+              <w:t xml:space="preserve"> </w:t>
+            </w:r>
+            <w:r>
+              <w:rPr>
+                <w:rFonts w:ascii="Times New Roman" w:hAnsi="Times New Roman" w:cs="Times New Roman" w:hint="eastAsia"/>
+                <w:sz w:val="24"/>
+                <w:szCs w:val="24"/>
+              </w:rPr>
+              <w:t>of search text.</w:t>
             </w:r>
           </w:p>
         </w:tc>
         <w:tc>
           <w:tcPr>
-            <w:tcW w:w="1647" w:type="dxa"/>
+            <w:tcW w:w="2268" w:type="dxa"/>
             <w:vAlign w:val="center"/>
           </w:tcPr>
           <w:p>
@@ -8772,13 +8757,109 @@
                 <w:sz w:val="24"/>
                 <w:szCs w:val="24"/>
               </w:rPr>
-              <w:t xml:space="preserve"> Any input with special characters (*, @, -, etc.), or with length over 40.</w:t>
+              <w:t xml:space="preserve">Type </w:t>
+            </w:r>
+            <w:r>
+              <w:rPr>
+                <w:rFonts w:ascii="Times New Roman" w:hAnsi="Times New Roman" w:cs="Times New Roman" w:hint="eastAsia"/>
+                <w:sz w:val="24"/>
+                <w:szCs w:val="24"/>
+              </w:rPr>
+              <w:t>special characters</w:t>
+            </w:r>
+            <w:r>
+              <w:rPr>
+                <w:rFonts w:ascii="Times New Roman" w:hAnsi="Times New Roman" w:cs="Times New Roman" w:hint="eastAsia"/>
+                <w:sz w:val="24"/>
+                <w:szCs w:val="24"/>
+              </w:rPr>
+              <w:t xml:space="preserve"> </w:t>
+            </w:r>
+            <w:r>
+              <w:rPr>
+                <w:rFonts w:ascii="Times New Roman" w:hAnsi="Times New Roman" w:cs="Times New Roman" w:hint="eastAsia"/>
+                <w:sz w:val="24"/>
+                <w:szCs w:val="24"/>
+              </w:rPr>
+              <w:t>(</w:t>
+            </w:r>
+            <w:r>
+              <w:rPr>
+                <w:rFonts w:ascii="Times New Roman" w:hAnsi="Times New Roman" w:cs="Times New Roman"/>
+                <w:sz w:val="24"/>
+                <w:szCs w:val="24"/>
+              </w:rPr>
+              <w:t>“</w:t>
+            </w:r>
+            <w:r>
+              <w:rPr>
+                <w:rFonts w:ascii="Times New Roman" w:hAnsi="Times New Roman" w:cs="Times New Roman" w:hint="eastAsia"/>
+                <w:sz w:val="24"/>
+                <w:szCs w:val="24"/>
+              </w:rPr>
+              <w:t>*</w:t>
+            </w:r>
+            <w:r>
+              <w:rPr>
+                <w:rFonts w:ascii="Times New Roman" w:hAnsi="Times New Roman" w:cs="Times New Roman"/>
+                <w:sz w:val="24"/>
+                <w:szCs w:val="24"/>
+              </w:rPr>
+              <w:t>”</w:t>
+            </w:r>
+            <w:r>
+              <w:rPr>
+                <w:rFonts w:ascii="Times New Roman" w:hAnsi="Times New Roman" w:cs="Times New Roman" w:hint="eastAsia"/>
+                <w:sz w:val="24"/>
+                <w:szCs w:val="24"/>
+              </w:rPr>
+              <w:t xml:space="preserve">, </w:t>
+            </w:r>
+            <w:r>
+              <w:rPr>
+                <w:rFonts w:ascii="Times New Roman" w:hAnsi="Times New Roman" w:cs="Times New Roman"/>
+                <w:sz w:val="24"/>
+                <w:szCs w:val="24"/>
+              </w:rPr>
+              <w:t>“</w:t>
+            </w:r>
+            <w:r>
+              <w:rPr>
+                <w:rFonts w:ascii="Times New Roman" w:hAnsi="Times New Roman" w:cs="Times New Roman" w:hint="eastAsia"/>
+                <w:sz w:val="24"/>
+                <w:szCs w:val="24"/>
+              </w:rPr>
+              <w:t>@</w:t>
+            </w:r>
+            <w:r>
+              <w:rPr>
+                <w:rFonts w:ascii="Times New Roman" w:hAnsi="Times New Roman" w:cs="Times New Roman"/>
+                <w:sz w:val="24"/>
+                <w:szCs w:val="24"/>
+              </w:rPr>
+              <w:t>”</w:t>
+            </w:r>
+            <w:r>
+              <w:rPr>
+                <w:rFonts w:ascii="Times New Roman" w:hAnsi="Times New Roman" w:cs="Times New Roman" w:hint="eastAsia"/>
+                <w:sz w:val="24"/>
+                <w:szCs w:val="24"/>
+              </w:rPr>
+              <w:t xml:space="preserve">, etc.) </w:t>
+            </w:r>
+            <w:r>
+              <w:rPr>
+                <w:rFonts w:ascii="Times New Roman" w:hAnsi="Times New Roman" w:cs="Times New Roman" w:hint="eastAsia"/>
+                <w:sz w:val="24"/>
+                <w:szCs w:val="24"/>
+              </w:rPr>
+              <w:t>in the text search bar.</w:t>
             </w:r>
           </w:p>
         </w:tc>
         <w:tc>
           <w:tcPr>
-            <w:tcW w:w="2925" w:type="dxa"/>
+            <w:tcW w:w="2587" w:type="dxa"/>
             <w:vAlign w:val="center"/>
           </w:tcPr>
           <w:p>
@@ -8795,18 +8876,65 @@
             <w:r>
               <w:rPr>
                 <w:rFonts w:ascii="Times New Roman" w:hAnsi="Times New Roman" w:cs="Times New Roman" w:hint="eastAsia"/>
-                <w:sz w:val="24"/>
-                <w:szCs w:val="24"/>
-              </w:rPr>
-              <w:t>An alert</w:t>
-            </w:r>
-            <w:r>
-              <w:rPr>
-                <w:rFonts w:ascii="Times New Roman" w:hAnsi="Times New Roman" w:cs="Times New Roman" w:hint="eastAsia"/>
-                <w:sz w:val="24"/>
-                <w:szCs w:val="24"/>
-              </w:rPr>
-              <w:t xml:space="preserve"> message will notify the user </w:t>
+                <w:color w:val="FF0000"/>
+                <w:sz w:val="24"/>
+                <w:szCs w:val="24"/>
+              </w:rPr>
+              <w:t>An alert message</w:t>
+            </w:r>
+            <w:r>
+              <w:rPr>
+                <w:rFonts w:ascii="Times New Roman" w:hAnsi="Times New Roman" w:cs="Times New Roman" w:hint="eastAsia"/>
+                <w:color w:val="FF0000"/>
+                <w:sz w:val="24"/>
+                <w:szCs w:val="24"/>
+              </w:rPr>
+              <w:t xml:space="preserve"> </w:t>
+            </w:r>
+            <w:r>
+              <w:rPr>
+                <w:rFonts w:ascii="Times New Roman" w:hAnsi="Times New Roman" w:cs="Times New Roman"/>
+                <w:color w:val="FF0000"/>
+                <w:sz w:val="24"/>
+                <w:szCs w:val="24"/>
+              </w:rPr>
+              <w:t>“</w:t>
+            </w:r>
+            <w:r>
+              <w:rPr>
+                <w:rFonts w:ascii="Times New Roman" w:hAnsi="Times New Roman" w:cs="Times New Roman"/>
+                <w:b/>
+                <w:color w:val="FF0000"/>
+                <w:sz w:val="24"/>
+                <w:szCs w:val="24"/>
+              </w:rPr>
+              <w:t>Your input has to be alphabetic or numeric characters.</w:t>
+            </w:r>
+            <w:r>
+              <w:rPr>
+                <w:rFonts w:ascii="Times New Roman" w:hAnsi="Times New Roman" w:cs="Times New Roman"/>
+                <w:color w:val="FF0000"/>
+                <w:sz w:val="24"/>
+                <w:szCs w:val="24"/>
+              </w:rPr>
+              <w:t>”</w:t>
+            </w:r>
+            <w:r>
+              <w:rPr>
+                <w:rFonts w:ascii="Times New Roman" w:hAnsi="Times New Roman" w:cs="Times New Roman" w:hint="eastAsia"/>
+                <w:color w:val="FF0000"/>
+                <w:sz w:val="24"/>
+                <w:szCs w:val="24"/>
+              </w:rPr>
+              <w:t xml:space="preserve"> </w:t>
+            </w:r>
+            <w:r>
+              <w:rPr>
+                <w:rFonts w:ascii="Times New Roman" w:hAnsi="Times New Roman" w:cs="Times New Roman" w:hint="eastAsia"/>
+                <w:sz w:val="24"/>
+                <w:szCs w:val="24"/>
+              </w:rPr>
+              <w:t xml:space="preserve">will notify the user </w:t>
             </w:r>
             <w:r>
               <w:rPr>
@@ -8822,23 +8950,15 @@
                 <w:sz w:val="24"/>
                 <w:szCs w:val="24"/>
               </w:rPr>
-              <w:t xml:space="preserve"> the text content is invalid or the length is </w:t>
-            </w:r>
-            <w:r>
-              <w:rPr>
-                <w:rFonts w:ascii="Times New Roman" w:hAnsi="Times New Roman" w:cs="Times New Roman" w:hint="eastAsia"/>
-                <w:sz w:val="24"/>
-                <w:szCs w:val="24"/>
-              </w:rPr>
-              <w:t>out of bound</w:t>
-            </w:r>
-            <w:r>
-              <w:rPr>
-                <w:rFonts w:ascii="Times New Roman" w:hAnsi="Times New Roman" w:cs="Times New Roman" w:hint="eastAsia"/>
-                <w:sz w:val="24"/>
-                <w:szCs w:val="24"/>
-              </w:rPr>
-              <w:t>.</w:t>
+              <w:t xml:space="preserve"> the text content</w:t>
+            </w:r>
+            <w:r>
+              <w:rPr>
+                <w:rFonts w:ascii="Times New Roman" w:hAnsi="Times New Roman" w:cs="Times New Roman" w:hint="eastAsia"/>
+                <w:sz w:val="24"/>
+                <w:szCs w:val="24"/>
+              </w:rPr>
+              <w:t xml:space="preserve"> include invalid special characters.</w:t>
             </w:r>
           </w:p>
         </w:tc>
@@ -8923,7 +9043,7 @@
         </w:tc>
         <w:tc>
           <w:tcPr>
-            <w:tcW w:w="1872" w:type="dxa"/>
+            <w:tcW w:w="1589" w:type="dxa"/>
             <w:vAlign w:val="center"/>
           </w:tcPr>
           <w:p>
@@ -8949,7 +9069,7 @@
         </w:tc>
         <w:tc>
           <w:tcPr>
-            <w:tcW w:w="1647" w:type="dxa"/>
+            <w:tcW w:w="2268" w:type="dxa"/>
             <w:vAlign w:val="center"/>
           </w:tcPr>
           <w:p>
@@ -8969,13 +9089,21 @@
                 <w:sz w:val="24"/>
                 <w:szCs w:val="24"/>
               </w:rPr>
-              <w:t>No input needed. Just change the category.</w:t>
+              <w:t xml:space="preserve">Choose different categories from the </w:t>
+            </w:r>
+            <w:r>
+              <w:rPr>
+                <w:rFonts w:ascii="Times New Roman" w:hAnsi="Times New Roman" w:cs="Times New Roman" w:hint="eastAsia"/>
+                <w:sz w:val="24"/>
+                <w:szCs w:val="24"/>
+              </w:rPr>
+              <w:t>selection group next to text search bar.</w:t>
             </w:r>
           </w:p>
         </w:tc>
         <w:tc>
           <w:tcPr>
-            <w:tcW w:w="2925" w:type="dxa"/>
+            <w:tcW w:w="2587" w:type="dxa"/>
             <w:vAlign w:val="center"/>
           </w:tcPr>
           <w:p>
@@ -8994,15 +9122,7 @@
                 <w:sz w:val="24"/>
                 <w:szCs w:val="24"/>
               </w:rPr>
-              <w:t xml:space="preserve">Under </w:t>
-            </w:r>
-            <w:r>
-              <w:rPr>
-                <w:rFonts w:ascii="Times New Roman" w:hAnsi="Times New Roman" w:cs="Times New Roman"/>
-                <w:sz w:val="24"/>
-                <w:szCs w:val="24"/>
-              </w:rPr>
-              <w:t>“</w:t>
+              <w:t xml:space="preserve">Specifically, there are 9 in </w:t>
             </w:r>
             <w:r>
               <w:rPr>
@@ -9011,31 +9131,7 @@
                 <w:sz w:val="24"/>
                 <w:szCs w:val="24"/>
               </w:rPr>
-              <w:t>All</w:t>
-            </w:r>
-            <w:r>
-              <w:rPr>
-                <w:rFonts w:ascii="Times New Roman" w:hAnsi="Times New Roman" w:cs="Times New Roman"/>
-                <w:sz w:val="24"/>
-                <w:szCs w:val="24"/>
-              </w:rPr>
-              <w:t>”</w:t>
-            </w:r>
-            <w:r>
-              <w:rPr>
-                <w:rFonts w:ascii="Times New Roman" w:hAnsi="Times New Roman" w:cs="Times New Roman" w:hint="eastAsia"/>
-                <w:sz w:val="24"/>
-                <w:szCs w:val="24"/>
-              </w:rPr>
-              <w:t xml:space="preserve"> category, there are 48 items in 8 pages. Specifically, there are 9 in </w:t>
-            </w:r>
-            <w:r>
-              <w:rPr>
-                <w:rFonts w:ascii="Times New Roman" w:hAnsi="Times New Roman" w:cs="Times New Roman"/>
-                <w:sz w:val="24"/>
-                <w:szCs w:val="24"/>
-              </w:rPr>
-              <w:t>“</w:t>
+              <w:t>Clothe</w:t>
             </w:r>
             <w:r>
               <w:rPr>
@@ -9044,31 +9140,31 @@
                 <w:sz w:val="24"/>
                 <w:szCs w:val="24"/>
               </w:rPr>
-              <w:t>Clothes</w:t>
-            </w:r>
-            <w:r>
-              <w:rPr>
-                <w:rFonts w:ascii="Times New Roman" w:hAnsi="Times New Roman" w:cs="Times New Roman"/>
-                <w:sz w:val="24"/>
-                <w:szCs w:val="24"/>
-              </w:rPr>
-              <w:t>”</w:t>
-            </w:r>
-            <w:r>
-              <w:rPr>
-                <w:rFonts w:ascii="Times New Roman" w:hAnsi="Times New Roman" w:cs="Times New Roman" w:hint="eastAsia"/>
-                <w:sz w:val="24"/>
-                <w:szCs w:val="24"/>
-              </w:rPr>
-              <w:t xml:space="preserve">, 14 in </w:t>
-            </w:r>
-            <w:r>
-              <w:rPr>
-                <w:rFonts w:ascii="Times New Roman" w:hAnsi="Times New Roman" w:cs="Times New Roman"/>
-                <w:sz w:val="24"/>
-                <w:szCs w:val="24"/>
-              </w:rPr>
-              <w:t>“</w:t>
+              <w:t>s</w:t>
+            </w:r>
+            <w:r>
+              <w:rPr>
+                <w:rFonts w:ascii="Times New Roman" w:hAnsi="Times New Roman" w:cs="Times New Roman" w:hint="eastAsia"/>
+                <w:sz w:val="24"/>
+                <w:szCs w:val="24"/>
+              </w:rPr>
+              <w:t>,</w:t>
+            </w:r>
+            <w:r>
+              <w:rPr>
+                <w:rFonts w:ascii="Times New Roman" w:hAnsi="Times New Roman" w:cs="Times New Roman" w:hint="eastAsia"/>
+                <w:sz w:val="24"/>
+                <w:szCs w:val="24"/>
+              </w:rPr>
+              <w:t xml:space="preserve"> </w:t>
+            </w:r>
+            <w:r>
+              <w:rPr>
+                <w:rFonts w:ascii="Times New Roman" w:hAnsi="Times New Roman" w:cs="Times New Roman" w:hint="eastAsia"/>
+                <w:sz w:val="24"/>
+                <w:szCs w:val="24"/>
+              </w:rPr>
+              <w:t xml:space="preserve">8 in </w:t>
             </w:r>
             <w:r>
               <w:rPr>
@@ -9077,31 +9173,64 @@
                 <w:sz w:val="24"/>
                 <w:szCs w:val="24"/>
               </w:rPr>
+              <w:t>Entertainment</w:t>
+            </w:r>
+            <w:r>
+              <w:rPr>
+                <w:rFonts w:ascii="Times New Roman" w:hAnsi="Times New Roman" w:cs="Times New Roman" w:hint="eastAsia"/>
+                <w:sz w:val="24"/>
+                <w:szCs w:val="24"/>
+              </w:rPr>
+              <w:t>,</w:t>
+            </w:r>
+            <w:r>
+              <w:rPr>
+                <w:rFonts w:ascii="Times New Roman" w:hAnsi="Times New Roman" w:cs="Times New Roman" w:hint="eastAsia"/>
+                <w:sz w:val="24"/>
+                <w:szCs w:val="24"/>
+              </w:rPr>
+              <w:t xml:space="preserve"> </w:t>
+            </w:r>
+            <w:r>
+              <w:rPr>
+                <w:rFonts w:ascii="Times New Roman" w:hAnsi="Times New Roman" w:cs="Times New Roman" w:hint="eastAsia"/>
+                <w:sz w:val="24"/>
+                <w:szCs w:val="24"/>
+              </w:rPr>
+              <w:t>14 in</w:t>
+            </w:r>
+            <w:r>
+              <w:rPr>
+                <w:rFonts w:ascii="Times New Roman" w:hAnsi="Times New Roman" w:cs="Times New Roman" w:hint="eastAsia"/>
+                <w:sz w:val="24"/>
+                <w:szCs w:val="24"/>
+              </w:rPr>
+              <w:t xml:space="preserve"> </w:t>
+            </w:r>
+            <w:r>
+              <w:rPr>
+                <w:rFonts w:ascii="Times New Roman" w:hAnsi="Times New Roman" w:cs="Times New Roman" w:hint="eastAsia"/>
+                <w:b/>
+                <w:sz w:val="24"/>
+                <w:szCs w:val="24"/>
+              </w:rPr>
               <w:t>Books</w:t>
             </w:r>
             <w:r>
               <w:rPr>
-                <w:rFonts w:ascii="Times New Roman" w:hAnsi="Times New Roman" w:cs="Times New Roman"/>
-                <w:sz w:val="24"/>
-                <w:szCs w:val="24"/>
-              </w:rPr>
-              <w:t>”</w:t>
-            </w:r>
-            <w:r>
-              <w:rPr>
-                <w:rFonts w:ascii="Times New Roman" w:hAnsi="Times New Roman" w:cs="Times New Roman" w:hint="eastAsia"/>
-                <w:sz w:val="24"/>
-                <w:szCs w:val="24"/>
-              </w:rPr>
-              <w:t xml:space="preserve">, 8 in </w:t>
-            </w:r>
-            <w:r>
-              <w:rPr>
-                <w:rFonts w:ascii="Times New Roman" w:hAnsi="Times New Roman" w:cs="Times New Roman"/>
-                <w:sz w:val="24"/>
-                <w:szCs w:val="24"/>
-              </w:rPr>
-              <w:t>“</w:t>
+                <w:rFonts w:ascii="Times New Roman" w:hAnsi="Times New Roman" w:cs="Times New Roman" w:hint="eastAsia"/>
+                <w:sz w:val="24"/>
+                <w:szCs w:val="24"/>
+              </w:rPr>
+              <w:t xml:space="preserve">, </w:t>
+            </w:r>
+            <w:r>
+              <w:rPr>
+                <w:rFonts w:ascii="Times New Roman" w:hAnsi="Times New Roman" w:cs="Times New Roman" w:hint="eastAsia"/>
+                <w:sz w:val="24"/>
+                <w:szCs w:val="24"/>
+              </w:rPr>
+              <w:t xml:space="preserve">8 in </w:t>
             </w:r>
             <w:r>
               <w:rPr>
@@ -9110,31 +9239,15 @@
                 <w:sz w:val="24"/>
                 <w:szCs w:val="24"/>
               </w:rPr>
-              <w:t>Entertainment</w:t>
-            </w:r>
-            <w:r>
-              <w:rPr>
-                <w:rFonts w:ascii="Times New Roman" w:hAnsi="Times New Roman" w:cs="Times New Roman"/>
-                <w:sz w:val="24"/>
-                <w:szCs w:val="24"/>
-              </w:rPr>
-              <w:t>”</w:t>
-            </w:r>
-            <w:r>
-              <w:rPr>
-                <w:rFonts w:ascii="Times New Roman" w:hAnsi="Times New Roman" w:cs="Times New Roman" w:hint="eastAsia"/>
-                <w:sz w:val="24"/>
-                <w:szCs w:val="24"/>
-              </w:rPr>
-              <w:t xml:space="preserve">, 8 in </w:t>
-            </w:r>
-            <w:r>
-              <w:rPr>
-                <w:rFonts w:ascii="Times New Roman" w:hAnsi="Times New Roman" w:cs="Times New Roman"/>
-                <w:sz w:val="24"/>
-                <w:szCs w:val="24"/>
-              </w:rPr>
-              <w:t>“</w:t>
+              <w:t>Electronic</w:t>
+            </w:r>
+            <w:r>
+              <w:rPr>
+                <w:rFonts w:ascii="Times New Roman" w:hAnsi="Times New Roman" w:cs="Times New Roman" w:hint="eastAsia"/>
+                <w:sz w:val="24"/>
+                <w:szCs w:val="24"/>
+              </w:rPr>
+              <w:t xml:space="preserve"> </w:t>
             </w:r>
             <w:r>
               <w:rPr>
@@ -9143,15 +9256,15 @@
                 <w:sz w:val="24"/>
                 <w:szCs w:val="24"/>
               </w:rPr>
-              <w:t>Electronic</w:t>
-            </w:r>
-            <w:r>
-              <w:rPr>
-                <w:rFonts w:ascii="Times New Roman" w:hAnsi="Times New Roman" w:cs="Times New Roman" w:hint="eastAsia"/>
-                <w:sz w:val="24"/>
-                <w:szCs w:val="24"/>
-              </w:rPr>
-              <w:t xml:space="preserve"> </w:t>
+              <w:t>Devices</w:t>
+            </w:r>
+            <w:r>
+              <w:rPr>
+                <w:rFonts w:ascii="Times New Roman" w:hAnsi="Times New Roman" w:cs="Times New Roman" w:hint="eastAsia"/>
+                <w:sz w:val="24"/>
+                <w:szCs w:val="24"/>
+              </w:rPr>
+              <w:t xml:space="preserve">, and 9 in </w:t>
             </w:r>
             <w:r>
               <w:rPr>
@@ -9160,48 +9273,7 @@
                 <w:sz w:val="24"/>
                 <w:szCs w:val="24"/>
               </w:rPr>
-              <w:t>Devices</w:t>
-            </w:r>
-            <w:r>
-              <w:rPr>
-                <w:rFonts w:ascii="Times New Roman" w:hAnsi="Times New Roman" w:cs="Times New Roman"/>
-                <w:sz w:val="24"/>
-                <w:szCs w:val="24"/>
-              </w:rPr>
-              <w:t>”</w:t>
-            </w:r>
-            <w:r>
-              <w:rPr>
-                <w:rFonts w:ascii="Times New Roman" w:hAnsi="Times New Roman" w:cs="Times New Roman" w:hint="eastAsia"/>
-                <w:sz w:val="24"/>
-                <w:szCs w:val="24"/>
-              </w:rPr>
-              <w:t xml:space="preserve">, and 9 in </w:t>
-            </w:r>
-            <w:r>
-              <w:rPr>
-                <w:rFonts w:ascii="Times New Roman" w:hAnsi="Times New Roman" w:cs="Times New Roman"/>
-                <w:sz w:val="24"/>
-                <w:szCs w:val="24"/>
-              </w:rPr>
-              <w:t>“</w:t>
-            </w:r>
-            <w:r>
-              <w:rPr>
-                <w:rFonts w:ascii="Times New Roman" w:hAnsi="Times New Roman" w:cs="Times New Roman" w:hint="eastAsia"/>
-                <w:b/>
-                <w:sz w:val="24"/>
-                <w:szCs w:val="24"/>
-              </w:rPr>
               <w:t>Furniture</w:t>
-            </w:r>
-            <w:r>
-              <w:rPr>
-                <w:rFonts w:ascii="Times New Roman" w:hAnsi="Times New Roman" w:cs="Times New Roman"/>
-                <w:sz w:val="24"/>
-                <w:szCs w:val="24"/>
-              </w:rPr>
-              <w:t>”</w:t>
             </w:r>
             <w:r>
               <w:rPr>
@@ -9605,177 +9677,10 @@
       <w:r>
         <w:rPr>
           <w:rFonts w:ascii="Times New Roman" w:hAnsi="Times New Roman" w:cs="Times New Roman" w:hint="eastAsia"/>
-          <w:sz w:val="24"/>
-          <w:szCs w:val="24"/>
-        </w:rPr>
-        <w:t xml:space="preserve">Instead of team lead or sub-team leads, </w:t>
-      </w:r>
-      <w:r>
-        <w:rPr>
-          <w:rFonts w:ascii="Times New Roman" w:hAnsi="Times New Roman" w:cs="Times New Roman" w:hint="eastAsia"/>
-          <w:b/>
-          <w:sz w:val="24"/>
-          <w:szCs w:val="24"/>
-        </w:rPr>
-        <w:t>Lileana</w:t>
-      </w:r>
-      <w:r>
-        <w:rPr>
-          <w:rFonts w:ascii="Times New Roman" w:hAnsi="Times New Roman" w:cs="Times New Roman" w:hint="eastAsia"/>
-          <w:sz w:val="24"/>
-          <w:szCs w:val="24"/>
-        </w:rPr>
-        <w:t xml:space="preserve"> and </w:t>
-      </w:r>
-      <w:r>
-        <w:rPr>
-          <w:rFonts w:ascii="Times New Roman" w:hAnsi="Times New Roman" w:cs="Times New Roman" w:hint="eastAsia"/>
-          <w:b/>
-          <w:sz w:val="24"/>
-          <w:szCs w:val="24"/>
-        </w:rPr>
-        <w:t>Jiawei</w:t>
-      </w:r>
-      <w:r>
-        <w:rPr>
-          <w:rFonts w:ascii="Times New Roman" w:hAnsi="Times New Roman" w:cs="Times New Roman" w:hint="eastAsia"/>
-          <w:b/>
-          <w:sz w:val="24"/>
-          <w:szCs w:val="24"/>
-        </w:rPr>
-        <w:t xml:space="preserve"> (Norman)</w:t>
-      </w:r>
-      <w:r>
-        <w:rPr>
-          <w:rFonts w:ascii="Times New Roman" w:hAnsi="Times New Roman" w:cs="Times New Roman" w:hint="eastAsia"/>
-          <w:sz w:val="24"/>
-          <w:szCs w:val="24"/>
-        </w:rPr>
-        <w:t xml:space="preserve"> are responsible for th</w:t>
-      </w:r>
-      <w:r>
-        <w:rPr>
-          <w:rFonts w:ascii="Times New Roman" w:hAnsi="Times New Roman" w:cs="Times New Roman" w:hint="eastAsia"/>
-          <w:sz w:val="24"/>
-          <w:szCs w:val="24"/>
-        </w:rPr>
-        <w:t xml:space="preserve">is </w:t>
-      </w:r>
-      <w:r>
-        <w:rPr>
-          <w:rFonts w:ascii="Times New Roman" w:hAnsi="Times New Roman" w:cs="Times New Roman" w:hint="eastAsia"/>
-          <w:sz w:val="24"/>
-          <w:szCs w:val="24"/>
-        </w:rPr>
-        <w:t>peer code review. Both of them are</w:t>
-      </w:r>
-      <w:r>
-        <w:rPr>
-          <w:rFonts w:ascii="Times New Roman" w:hAnsi="Times New Roman" w:cs="Times New Roman" w:hint="eastAsia"/>
-          <w:sz w:val="24"/>
-          <w:szCs w:val="24"/>
-        </w:rPr>
-        <w:t xml:space="preserve"> </w:t>
-      </w:r>
-      <w:r>
-        <w:rPr>
-          <w:rFonts w:ascii="Times New Roman" w:hAnsi="Times New Roman" w:cs="Times New Roman" w:hint="eastAsia"/>
-          <w:sz w:val="24"/>
-          <w:szCs w:val="24"/>
-        </w:rPr>
-        <w:t xml:space="preserve">members in the </w:t>
-      </w:r>
-      <w:r>
-        <w:rPr>
-          <w:rFonts w:ascii="Times New Roman" w:hAnsi="Times New Roman" w:cs="Times New Roman" w:hint="eastAsia"/>
-          <w:sz w:val="24"/>
-          <w:szCs w:val="24"/>
-        </w:rPr>
-        <w:t>protection rule of master branch</w:t>
-      </w:r>
-      <w:r>
-        <w:rPr>
-          <w:rFonts w:ascii="Times New Roman" w:hAnsi="Times New Roman" w:cs="Times New Roman" w:hint="eastAsia"/>
-          <w:sz w:val="24"/>
-          <w:szCs w:val="24"/>
-        </w:rPr>
-        <w:t>, helping the leads</w:t>
-      </w:r>
-      <w:r>
-        <w:rPr>
-          <w:rFonts w:ascii="Times New Roman" w:hAnsi="Times New Roman" w:cs="Times New Roman" w:hint="eastAsia"/>
-          <w:sz w:val="24"/>
-          <w:szCs w:val="24"/>
-        </w:rPr>
-        <w:t xml:space="preserve"> with the maintenance of </w:t>
-      </w:r>
-      <w:r>
-        <w:rPr>
-          <w:rFonts w:ascii="Times New Roman" w:hAnsi="Times New Roman" w:cs="Times New Roman" w:hint="eastAsia"/>
-          <w:sz w:val="24"/>
-          <w:szCs w:val="24"/>
-        </w:rPr>
-        <w:t>our team repository on GitHub.</w:t>
-      </w:r>
-      <w:r>
-        <w:rPr>
-          <w:rFonts w:ascii="Times New Roman" w:hAnsi="Times New Roman" w:cs="Times New Roman" w:hint="eastAsia"/>
-          <w:sz w:val="24"/>
-          <w:szCs w:val="24"/>
-        </w:rPr>
-        <w:t xml:space="preserve"> Below are the screenshots</w:t>
-      </w:r>
-      <w:r>
-        <w:rPr>
-          <w:rFonts w:ascii="Times New Roman" w:hAnsi="Times New Roman" w:cs="Times New Roman" w:hint="eastAsia"/>
-          <w:sz w:val="24"/>
-          <w:szCs w:val="24"/>
-        </w:rPr>
-        <w:t xml:space="preserve"> of </w:t>
-      </w:r>
-      <w:r>
-        <w:rPr>
-          <w:rFonts w:ascii="Times New Roman" w:hAnsi="Times New Roman" w:cs="Times New Roman" w:hint="eastAsia"/>
-          <w:sz w:val="24"/>
-          <w:szCs w:val="24"/>
-        </w:rPr>
-        <w:t>the examples of their code review</w:t>
-      </w:r>
-      <w:r>
-        <w:rPr>
-          <w:rFonts w:ascii="Times New Roman" w:hAnsi="Times New Roman" w:cs="Times New Roman" w:hint="eastAsia"/>
-          <w:sz w:val="24"/>
-          <w:szCs w:val="24"/>
-        </w:rPr>
-        <w:t xml:space="preserve">, with the </w:t>
-      </w:r>
-      <w:r>
-        <w:rPr>
-          <w:rFonts w:ascii="Times New Roman" w:hAnsi="Times New Roman" w:cs="Times New Roman" w:hint="eastAsia"/>
-          <w:sz w:val="24"/>
-          <w:szCs w:val="24"/>
-        </w:rPr>
-        <w:t>source code updated on GitHub.</w:t>
-      </w:r>
-    </w:p>
-    <w:p>
-      <w:pPr>
-        <w:pStyle w:val="normal"/>
-        <w:contextualSpacing w:val="0"/>
-        <w:rPr>
-          <w:rFonts w:ascii="Times New Roman" w:hAnsi="Times New Roman" w:cs="Times New Roman"/>
-          <w:sz w:val="24"/>
-          <w:szCs w:val="24"/>
-        </w:rPr>
-      </w:pPr>
-      <w:r>
-        <w:rPr>
-          <w:rFonts w:ascii="Times New Roman" w:hAnsi="Times New Roman" w:cs="Times New Roman" w:hint="eastAsia"/>
           <w:noProof/>
           <w:sz w:val="24"/>
           <w:szCs w:val="24"/>
         </w:rPr>
-        <w:lastRenderedPageBreak/>
         <w:drawing>
           <wp:inline distT="0" distB="0" distL="0" distR="0">
             <wp:extent cx="2633003" cy="1692000"/>
@@ -9961,6 +9866,184 @@
         <w:pStyle w:val="normal"/>
         <w:contextualSpacing w:val="0"/>
         <w:rPr>
+          <w:rFonts w:ascii="Times New Roman" w:hAnsi="Times New Roman" w:cs="Times New Roman" w:hint="eastAsia"/>
+          <w:sz w:val="24"/>
+          <w:szCs w:val="24"/>
+        </w:rPr>
+      </w:pPr>
+    </w:p>
+    <w:p>
+      <w:pPr>
+        <w:pStyle w:val="normal"/>
+        <w:contextualSpacing w:val="0"/>
+        <w:rPr>
+          <w:rFonts w:ascii="Times New Roman" w:hAnsi="Times New Roman" w:cs="Times New Roman"/>
+          <w:sz w:val="24"/>
+          <w:szCs w:val="24"/>
+        </w:rPr>
+      </w:pPr>
+      <w:r>
+        <w:rPr>
+          <w:rFonts w:ascii="Times New Roman" w:hAnsi="Times New Roman" w:cs="Times New Roman" w:hint="eastAsia"/>
+          <w:sz w:val="24"/>
+          <w:szCs w:val="24"/>
+        </w:rPr>
+        <w:t xml:space="preserve">Instead of team lead or sub-team leads, </w:t>
+      </w:r>
+      <w:r>
+        <w:rPr>
+          <w:rFonts w:ascii="Times New Roman" w:hAnsi="Times New Roman" w:cs="Times New Roman" w:hint="eastAsia"/>
+          <w:b/>
+          <w:sz w:val="24"/>
+          <w:szCs w:val="24"/>
+        </w:rPr>
+        <w:t>Lileana</w:t>
+      </w:r>
+      <w:r>
+        <w:rPr>
+          <w:rFonts w:ascii="Times New Roman" w:hAnsi="Times New Roman" w:cs="Times New Roman" w:hint="eastAsia"/>
+          <w:sz w:val="24"/>
+          <w:szCs w:val="24"/>
+        </w:rPr>
+        <w:t xml:space="preserve"> and </w:t>
+      </w:r>
+      <w:r>
+        <w:rPr>
+          <w:rFonts w:ascii="Times New Roman" w:hAnsi="Times New Roman" w:cs="Times New Roman" w:hint="eastAsia"/>
+          <w:b/>
+          <w:sz w:val="24"/>
+          <w:szCs w:val="24"/>
+        </w:rPr>
+        <w:t>Jiawei</w:t>
+      </w:r>
+      <w:r>
+        <w:rPr>
+          <w:rFonts w:ascii="Times New Roman" w:hAnsi="Times New Roman" w:cs="Times New Roman" w:hint="eastAsia"/>
+          <w:b/>
+          <w:sz w:val="24"/>
+          <w:szCs w:val="24"/>
+        </w:rPr>
+        <w:t xml:space="preserve"> (Norman)</w:t>
+      </w:r>
+      <w:r>
+        <w:rPr>
+          <w:rFonts w:ascii="Times New Roman" w:hAnsi="Times New Roman" w:cs="Times New Roman" w:hint="eastAsia"/>
+          <w:sz w:val="24"/>
+          <w:szCs w:val="24"/>
+        </w:rPr>
+        <w:t xml:space="preserve"> are responsible for th</w:t>
+      </w:r>
+      <w:r>
+        <w:rPr>
+          <w:rFonts w:ascii="Times New Roman" w:hAnsi="Times New Roman" w:cs="Times New Roman" w:hint="eastAsia"/>
+          <w:sz w:val="24"/>
+          <w:szCs w:val="24"/>
+        </w:rPr>
+        <w:t xml:space="preserve">is </w:t>
+      </w:r>
+      <w:r>
+        <w:rPr>
+          <w:rFonts w:ascii="Times New Roman" w:hAnsi="Times New Roman" w:cs="Times New Roman" w:hint="eastAsia"/>
+          <w:sz w:val="24"/>
+          <w:szCs w:val="24"/>
+        </w:rPr>
+        <w:t>peer code review. Both of them are</w:t>
+      </w:r>
+      <w:r>
+        <w:rPr>
+          <w:rFonts w:ascii="Times New Roman" w:hAnsi="Times New Roman" w:cs="Times New Roman" w:hint="eastAsia"/>
+          <w:sz w:val="24"/>
+          <w:szCs w:val="24"/>
+        </w:rPr>
+        <w:t xml:space="preserve"> </w:t>
+      </w:r>
+      <w:r>
+        <w:rPr>
+          <w:rFonts w:ascii="Times New Roman" w:hAnsi="Times New Roman" w:cs="Times New Roman" w:hint="eastAsia"/>
+          <w:sz w:val="24"/>
+          <w:szCs w:val="24"/>
+        </w:rPr>
+        <w:t xml:space="preserve">members in the protection rule of master branch, helping the </w:t>
+      </w:r>
+      <w:r>
+        <w:rPr>
+          <w:rFonts w:ascii="Times New Roman" w:hAnsi="Times New Roman" w:cs="Times New Roman" w:hint="eastAsia"/>
+          <w:sz w:val="24"/>
+          <w:szCs w:val="24"/>
+        </w:rPr>
+        <w:lastRenderedPageBreak/>
+        <w:t>leads</w:t>
+      </w:r>
+      <w:r>
+        <w:rPr>
+          <w:rFonts w:ascii="Times New Roman" w:hAnsi="Times New Roman" w:cs="Times New Roman" w:hint="eastAsia"/>
+          <w:sz w:val="24"/>
+          <w:szCs w:val="24"/>
+        </w:rPr>
+        <w:t xml:space="preserve"> with the maintenance of </w:t>
+      </w:r>
+      <w:r>
+        <w:rPr>
+          <w:rFonts w:ascii="Times New Roman" w:hAnsi="Times New Roman" w:cs="Times New Roman" w:hint="eastAsia"/>
+          <w:sz w:val="24"/>
+          <w:szCs w:val="24"/>
+        </w:rPr>
+        <w:t>our team repository on GitHub.</w:t>
+      </w:r>
+      <w:r>
+        <w:rPr>
+          <w:rFonts w:ascii="Times New Roman" w:hAnsi="Times New Roman" w:cs="Times New Roman" w:hint="eastAsia"/>
+          <w:sz w:val="24"/>
+          <w:szCs w:val="24"/>
+        </w:rPr>
+        <w:t xml:space="preserve"> </w:t>
+      </w:r>
+      <w:r>
+        <w:rPr>
+          <w:rFonts w:ascii="Times New Roman" w:hAnsi="Times New Roman" w:cs="Times New Roman" w:hint="eastAsia"/>
+          <w:sz w:val="24"/>
+          <w:szCs w:val="24"/>
+        </w:rPr>
+        <w:t xml:space="preserve">The </w:t>
+      </w:r>
+      <w:r>
+        <w:rPr>
+          <w:rFonts w:ascii="Times New Roman" w:hAnsi="Times New Roman" w:cs="Times New Roman" w:hint="eastAsia"/>
+          <w:sz w:val="24"/>
+          <w:szCs w:val="24"/>
+        </w:rPr>
+        <w:t>pictures</w:t>
+      </w:r>
+      <w:r>
+        <w:rPr>
+          <w:rFonts w:ascii="Times New Roman" w:hAnsi="Times New Roman" w:cs="Times New Roman" w:hint="eastAsia"/>
+          <w:sz w:val="24"/>
+          <w:szCs w:val="24"/>
+        </w:rPr>
+        <w:t xml:space="preserve"> above </w:t>
+      </w:r>
+      <w:r>
+        <w:rPr>
+          <w:rFonts w:ascii="Times New Roman" w:hAnsi="Times New Roman" w:cs="Times New Roman" w:hint="eastAsia"/>
+          <w:sz w:val="24"/>
+          <w:szCs w:val="24"/>
+        </w:rPr>
+        <w:t xml:space="preserve">are the screenshots of the examples of their code review, with the </w:t>
+      </w:r>
+      <w:r>
+        <w:rPr>
+          <w:rFonts w:ascii="Times New Roman" w:hAnsi="Times New Roman" w:cs="Times New Roman" w:hint="eastAsia"/>
+          <w:sz w:val="24"/>
+          <w:szCs w:val="24"/>
+        </w:rPr>
+        <w:t>source code updated on GitHub.</w:t>
+      </w:r>
+    </w:p>
+    <w:p>
+      <w:pPr>
+        <w:pStyle w:val="normal"/>
+        <w:contextualSpacing w:val="0"/>
+        <w:rPr>
           <w:rFonts w:ascii="Times New Roman" w:hAnsi="Times New Roman" w:cs="Times New Roman"/>
           <w:sz w:val="24"/>
           <w:szCs w:val="24"/>
@@ -10119,7 +10202,7 @@
         </w:numPr>
         <w:contextualSpacing w:val="0"/>
         <w:rPr>
-          <w:rFonts w:ascii="Times New Roman" w:hAnsi="Times New Roman" w:cs="Times New Roman"/>
+          <w:rFonts w:ascii="Times New Roman" w:hAnsi="Times New Roman" w:cs="Times New Roman" w:hint="eastAsia"/>
           <w:sz w:val="24"/>
           <w:szCs w:val="24"/>
         </w:rPr>
@@ -10171,57 +10254,6 @@
           <w:szCs w:val="24"/>
         </w:rPr>
         <w:t>.</w:t>
-      </w:r>
-    </w:p>
-    <w:p>
-      <w:pPr>
-        <w:pStyle w:val="normal"/>
-        <w:contextualSpacing w:val="0"/>
-        <w:rPr>
-          <w:rFonts w:ascii="Times New Roman" w:hAnsi="Times New Roman" w:cs="Times New Roman"/>
-          <w:color w:val="FF0000"/>
-          <w:sz w:val="24"/>
-          <w:szCs w:val="24"/>
-        </w:rPr>
-      </w:pPr>
-    </w:p>
-    <w:p>
-      <w:pPr>
-        <w:pStyle w:val="normal"/>
-        <w:contextualSpacing w:val="0"/>
-        <w:rPr>
-          <w:rFonts w:ascii="Times New Roman" w:hAnsi="Times New Roman" w:cs="Times New Roman"/>
-          <w:b/>
-          <w:sz w:val="24"/>
-          <w:szCs w:val="24"/>
-        </w:rPr>
-      </w:pPr>
-      <w:r>
-        <w:rPr>
-          <w:rFonts w:ascii="Times New Roman" w:hAnsi="Times New Roman" w:cs="Times New Roman" w:hint="eastAsia"/>
-          <w:b/>
-          <w:sz w:val="24"/>
-          <w:szCs w:val="24"/>
-        </w:rPr>
-        <w:t>ii). Confirmation</w:t>
-      </w:r>
-      <w:r>
-        <w:rPr>
-          <w:rFonts w:ascii="Times New Roman" w:hAnsi="Times New Roman" w:cs="Times New Roman" w:hint="eastAsia"/>
-          <w:b/>
-          <w:sz w:val="24"/>
-          <w:szCs w:val="24"/>
-        </w:rPr>
-        <w:t xml:space="preserve"> of </w:t>
-      </w:r>
-      <w:r>
-        <w:rPr>
-          <w:rFonts w:ascii="Times New Roman" w:hAnsi="Times New Roman" w:cs="Times New Roman" w:hint="eastAsia"/>
-          <w:b/>
-          <w:sz w:val="24"/>
-          <w:szCs w:val="24"/>
-        </w:rPr>
-        <w:t>PW Encryption in the DB</w:t>
       </w:r>
     </w:p>
     <w:p>
@@ -10235,83 +10267,142 @@
         <w:contextualSpacing w:val="0"/>
         <w:rPr>
           <w:rFonts w:ascii="Times New Roman" w:hAnsi="Times New Roman" w:cs="Times New Roman"/>
-          <w:sz w:val="24"/>
-          <w:szCs w:val="24"/>
-        </w:rPr>
-      </w:pPr>
-      <w:r>
-        <w:rPr>
-          <w:rFonts w:ascii="Times New Roman" w:hAnsi="Times New Roman" w:cs="Times New Roman" w:hint="eastAsia"/>
-          <w:sz w:val="24"/>
-          <w:szCs w:val="24"/>
-        </w:rPr>
-        <w:t>When an unregistered user submits the form of registration (through the registration page), the field of password will be encrypted. This is done by using the md5() function in PHP, which is an advanced hash-function to transfer the original string into</w:t>
-      </w:r>
-      <w:r>
-        <w:rPr>
-          <w:rFonts w:ascii="Times New Roman" w:hAnsi="Times New Roman" w:cs="Times New Roman" w:hint="eastAsia"/>
-          <w:sz w:val="24"/>
-          <w:szCs w:val="24"/>
-        </w:rPr>
-        <w:t xml:space="preserve"> a hash</w:t>
-      </w:r>
-      <w:r>
-        <w:rPr>
-          <w:rFonts w:ascii="Times New Roman" w:hAnsi="Times New Roman" w:cs="Times New Roman" w:hint="eastAsia"/>
-          <w:sz w:val="24"/>
-          <w:szCs w:val="24"/>
-        </w:rPr>
-        <w:t>ed string with 32 characters.</w:t>
-      </w:r>
-      <w:r>
-        <w:rPr>
-          <w:rFonts w:ascii="Times New Roman" w:hAnsi="Times New Roman" w:cs="Times New Roman" w:hint="eastAsia"/>
-          <w:sz w:val="24"/>
-          <w:szCs w:val="24"/>
-        </w:rPr>
-        <w:t xml:space="preserve"> As a result, the password will always be saved as an encrypted string and can only be matched but not decrypted.</w:t>
-      </w:r>
-    </w:p>
-    <w:p>
-      <w:pPr>
-        <w:pStyle w:val="normal"/>
-        <w:contextualSpacing w:val="0"/>
-        <w:rPr>
-          <w:rFonts w:ascii="Times New Roman" w:hAnsi="Times New Roman" w:cs="Times New Roman"/>
-          <w:b/>
-          <w:sz w:val="24"/>
-          <w:szCs w:val="24"/>
-        </w:rPr>
-      </w:pPr>
-    </w:p>
-    <w:p>
-      <w:pPr>
-        <w:pStyle w:val="normal"/>
-        <w:contextualSpacing w:val="0"/>
-        <w:rPr>
-          <w:rFonts w:ascii="Times New Roman" w:hAnsi="Times New Roman" w:cs="Times New Roman"/>
-          <w:b/>
-          <w:sz w:val="24"/>
-          <w:szCs w:val="24"/>
-        </w:rPr>
-      </w:pPr>
-      <w:r>
-        <w:rPr>
-          <w:rFonts w:ascii="Times New Roman" w:hAnsi="Times New Roman" w:cs="Times New Roman" w:hint="eastAsia"/>
-          <w:b/>
-          <w:sz w:val="24"/>
-          <w:szCs w:val="24"/>
-        </w:rPr>
-        <w:t>iii).</w:t>
-      </w:r>
-      <w:r>
-        <w:rPr>
-          <w:rFonts w:ascii="Times New Roman" w:hAnsi="Times New Roman" w:cs="Times New Roman" w:hint="eastAsia"/>
-          <w:b/>
-          <w:sz w:val="24"/>
-          <w:szCs w:val="24"/>
-        </w:rPr>
-        <w:t xml:space="preserve"> Confirmation of Input Data Validation</w:t>
+          <w:color w:val="FF0000"/>
+          <w:sz w:val="24"/>
+          <w:szCs w:val="24"/>
+        </w:rPr>
+      </w:pPr>
+      <w:r>
+        <w:rPr>
+          <w:rFonts w:ascii="Times New Roman" w:hAnsi="Times New Roman" w:cs="Times New Roman" w:hint="eastAsia"/>
+          <w:color w:val="FF0000"/>
+          <w:sz w:val="24"/>
+          <w:szCs w:val="24"/>
+        </w:rPr>
+        <w:t>Posted</w:t>
+      </w:r>
+      <w:r>
+        <w:rPr>
+          <w:rFonts w:ascii="Times New Roman" w:hAnsi="Times New Roman" w:cs="Times New Roman" w:hint="eastAsia"/>
+          <w:color w:val="FF0000"/>
+          <w:sz w:val="24"/>
+          <w:szCs w:val="24"/>
+        </w:rPr>
+        <w:t xml:space="preserve"> sales </w:t>
+      </w:r>
+      <w:r>
+        <w:rPr>
+          <w:rFonts w:ascii="Times New Roman" w:hAnsi="Times New Roman" w:cs="Times New Roman" w:hint="eastAsia"/>
+          <w:color w:val="FF0000"/>
+          <w:sz w:val="24"/>
+          <w:szCs w:val="24"/>
+        </w:rPr>
+        <w:t>items</w:t>
+      </w:r>
+      <w:r>
+        <w:rPr>
+          <w:rFonts w:ascii="Times New Roman" w:hAnsi="Times New Roman" w:cs="Times New Roman" w:hint="eastAsia"/>
+          <w:color w:val="FF0000"/>
+          <w:sz w:val="24"/>
+          <w:szCs w:val="24"/>
+        </w:rPr>
+        <w:t xml:space="preserve"> </w:t>
+      </w:r>
+      <w:r>
+        <w:rPr>
+          <w:rFonts w:ascii="Times New Roman" w:hAnsi="Times New Roman" w:cs="Times New Roman" w:hint="eastAsia"/>
+          <w:color w:val="FF0000"/>
+          <w:sz w:val="24"/>
+          <w:szCs w:val="24"/>
+        </w:rPr>
+        <w:t>are being protected. For example,</w:t>
+      </w:r>
+      <w:r>
+        <w:rPr>
+          <w:rFonts w:ascii="Times New Roman" w:hAnsi="Times New Roman" w:cs="Times New Roman" w:hint="eastAsia"/>
+          <w:color w:val="FF0000"/>
+          <w:sz w:val="24"/>
+          <w:szCs w:val="24"/>
+        </w:rPr>
+        <w:t xml:space="preserve"> </w:t>
+      </w:r>
+      <w:r>
+        <w:rPr>
+          <w:rFonts w:ascii="Times New Roman" w:hAnsi="Times New Roman" w:cs="Times New Roman" w:hint="eastAsia"/>
+          <w:color w:val="FF0000"/>
+          <w:sz w:val="24"/>
+          <w:szCs w:val="24"/>
+        </w:rPr>
+        <w:t>images are protected from being messed up. This is achieved by</w:t>
+      </w:r>
+      <w:r>
+        <w:rPr>
+          <w:rFonts w:ascii="Times New Roman" w:hAnsi="Times New Roman" w:cs="Times New Roman" w:hint="eastAsia"/>
+          <w:color w:val="FF0000"/>
+          <w:sz w:val="24"/>
+          <w:szCs w:val="24"/>
+        </w:rPr>
+        <w:t xml:space="preserve"> storing </w:t>
+      </w:r>
+      <w:r>
+        <w:rPr>
+          <w:rFonts w:ascii="Times New Roman" w:hAnsi="Times New Roman" w:cs="Times New Roman" w:hint="eastAsia"/>
+          <w:color w:val="FF0000"/>
+          <w:sz w:val="24"/>
+          <w:szCs w:val="24"/>
+        </w:rPr>
+        <w:t>all the sales items in MySQL database, with protected db access.</w:t>
+      </w:r>
+    </w:p>
+    <w:p>
+      <w:pPr>
+        <w:pStyle w:val="normal"/>
+        <w:contextualSpacing w:val="0"/>
+        <w:rPr>
+          <w:rFonts w:ascii="Times New Roman" w:hAnsi="Times New Roman" w:cs="Times New Roman"/>
+          <w:color w:val="FF0000"/>
+          <w:sz w:val="24"/>
+          <w:szCs w:val="24"/>
+        </w:rPr>
+      </w:pPr>
+    </w:p>
+    <w:p>
+      <w:pPr>
+        <w:pStyle w:val="normal"/>
+        <w:contextualSpacing w:val="0"/>
+        <w:rPr>
+          <w:rFonts w:ascii="Times New Roman" w:hAnsi="Times New Roman" w:cs="Times New Roman"/>
+          <w:b/>
+          <w:sz w:val="24"/>
+          <w:szCs w:val="24"/>
+        </w:rPr>
+      </w:pPr>
+      <w:r>
+        <w:rPr>
+          <w:rFonts w:ascii="Times New Roman" w:hAnsi="Times New Roman" w:cs="Times New Roman" w:hint="eastAsia"/>
+          <w:b/>
+          <w:sz w:val="24"/>
+          <w:szCs w:val="24"/>
+        </w:rPr>
+        <w:t>ii). Confirmation</w:t>
+      </w:r>
+      <w:r>
+        <w:rPr>
+          <w:rFonts w:ascii="Times New Roman" w:hAnsi="Times New Roman" w:cs="Times New Roman" w:hint="eastAsia"/>
+          <w:b/>
+          <w:sz w:val="24"/>
+          <w:szCs w:val="24"/>
+        </w:rPr>
+        <w:t xml:space="preserve"> of </w:t>
+      </w:r>
+      <w:r>
+        <w:rPr>
+          <w:rFonts w:ascii="Times New Roman" w:hAnsi="Times New Roman" w:cs="Times New Roman" w:hint="eastAsia"/>
+          <w:b/>
+          <w:sz w:val="24"/>
+          <w:szCs w:val="24"/>
+        </w:rPr>
+        <w:t>PW Encryption in the DB</w:t>
       </w:r>
     </w:p>
     <w:p>
@@ -10335,23 +10426,73 @@
           <w:sz w:val="24"/>
           <w:szCs w:val="24"/>
         </w:rPr>
-        <w:t>During text search, only alphabetic or numeric characters are allowed, and the length of input has</w:t>
-      </w:r>
-      <w:r>
-        <w:rPr>
-          <w:rFonts w:ascii="Times New Roman" w:hAnsi="Times New Roman" w:cs="Times New Roman" w:hint="eastAsia"/>
-          <w:sz w:val="24"/>
-          <w:szCs w:val="24"/>
-        </w:rPr>
-        <w:t xml:space="preserve"> to be within 40 characters</w:t>
-      </w:r>
-      <w:r>
-        <w:rPr>
-          <w:rFonts w:ascii="Times New Roman" w:hAnsi="Times New Roman" w:cs="Times New Roman" w:hint="eastAsia"/>
-          <w:sz w:val="24"/>
-          <w:szCs w:val="24"/>
-        </w:rPr>
-        <w:t>.</w:t>
+        <w:t>When an unregistered user submits the form of registration (through the registration page), the field of password will be encrypted. This is done by using the md5() function in PHP, which is an advanced hash-function to transfer the original string into</w:t>
+      </w:r>
+      <w:r>
+        <w:rPr>
+          <w:rFonts w:ascii="Times New Roman" w:hAnsi="Times New Roman" w:cs="Times New Roman" w:hint="eastAsia"/>
+          <w:sz w:val="24"/>
+          <w:szCs w:val="24"/>
+        </w:rPr>
+        <w:t xml:space="preserve"> a hash</w:t>
+      </w:r>
+      <w:r>
+        <w:rPr>
+          <w:rFonts w:ascii="Times New Roman" w:hAnsi="Times New Roman" w:cs="Times New Roman" w:hint="eastAsia"/>
+          <w:sz w:val="24"/>
+          <w:szCs w:val="24"/>
+        </w:rPr>
+        <w:t>ed string with 32 characters.</w:t>
+      </w:r>
+      <w:r>
+        <w:rPr>
+          <w:rFonts w:ascii="Times New Roman" w:hAnsi="Times New Roman" w:cs="Times New Roman" w:hint="eastAsia"/>
+          <w:sz w:val="24"/>
+          <w:szCs w:val="24"/>
+        </w:rPr>
+        <w:t xml:space="preserve"> As a result, the password will always be saved as an encrypted string and can only be matched but not decrypted.</w:t>
+      </w:r>
+    </w:p>
+    <w:p>
+      <w:pPr>
+        <w:pStyle w:val="normal"/>
+        <w:contextualSpacing w:val="0"/>
+        <w:rPr>
+          <w:rFonts w:ascii="Times New Roman" w:hAnsi="Times New Roman" w:cs="Times New Roman"/>
+          <w:b/>
+          <w:sz w:val="24"/>
+          <w:szCs w:val="24"/>
+        </w:rPr>
+      </w:pPr>
+    </w:p>
+    <w:p>
+      <w:pPr>
+        <w:pStyle w:val="normal"/>
+        <w:contextualSpacing w:val="0"/>
+        <w:rPr>
+          <w:rFonts w:ascii="Times New Roman" w:hAnsi="Times New Roman" w:cs="Times New Roman"/>
+          <w:b/>
+          <w:sz w:val="24"/>
+          <w:szCs w:val="24"/>
+        </w:rPr>
+      </w:pPr>
+      <w:r>
+        <w:rPr>
+          <w:rFonts w:ascii="Times New Roman" w:hAnsi="Times New Roman" w:cs="Times New Roman" w:hint="eastAsia"/>
+          <w:b/>
+          <w:sz w:val="24"/>
+          <w:szCs w:val="24"/>
+        </w:rPr>
+        <w:t>iii).</w:t>
+      </w:r>
+      <w:r>
+        <w:rPr>
+          <w:rFonts w:ascii="Times New Roman" w:hAnsi="Times New Roman" w:cs="Times New Roman" w:hint="eastAsia"/>
+          <w:b/>
+          <w:sz w:val="24"/>
+          <w:szCs w:val="24"/>
+        </w:rPr>
+        <w:t xml:space="preserve"> Confirmation of Input Data Validation</w:t>
       </w:r>
     </w:p>
     <w:p>
@@ -10364,7 +10505,47 @@
         </w:numPr>
         <w:contextualSpacing w:val="0"/>
         <w:rPr>
-          <w:rFonts w:ascii="Times New Roman" w:hAnsi="Times New Roman" w:cs="Times New Roman" w:hint="eastAsia"/>
+          <w:rFonts w:ascii="Times New Roman" w:hAnsi="Times New Roman" w:cs="Times New Roman"/>
+          <w:sz w:val="24"/>
+          <w:szCs w:val="24"/>
+        </w:rPr>
+      </w:pPr>
+      <w:r>
+        <w:rPr>
+          <w:rFonts w:ascii="Times New Roman" w:hAnsi="Times New Roman" w:cs="Times New Roman" w:hint="eastAsia"/>
+          <w:sz w:val="24"/>
+          <w:szCs w:val="24"/>
+        </w:rPr>
+        <w:t>During text search, only alphabetic or numeric characters are allowed, and the length of input has</w:t>
+      </w:r>
+      <w:r>
+        <w:rPr>
+          <w:rFonts w:ascii="Times New Roman" w:hAnsi="Times New Roman" w:cs="Times New Roman" w:hint="eastAsia"/>
+          <w:sz w:val="24"/>
+          <w:szCs w:val="24"/>
+        </w:rPr>
+        <w:t xml:space="preserve"> to be within 40 characters</w:t>
+      </w:r>
+      <w:r>
+        <w:rPr>
+          <w:rFonts w:ascii="Times New Roman" w:hAnsi="Times New Roman" w:cs="Times New Roman" w:hint="eastAsia"/>
+          <w:sz w:val="24"/>
+          <w:szCs w:val="24"/>
+        </w:rPr>
+        <w:t>.</w:t>
+      </w:r>
+    </w:p>
+    <w:p>
+      <w:pPr>
+        <w:pStyle w:val="normal"/>
+        <w:widowControl/>
+        <w:numPr>
+          <w:ilvl w:val="0"/>
+          <w:numId w:val="2"/>
+        </w:numPr>
+        <w:contextualSpacing w:val="0"/>
+        <w:rPr>
+          <w:rFonts w:ascii="Times New Roman" w:hAnsi="Times New Roman" w:cs="Times New Roman"/>
           <w:sz w:val="24"/>
           <w:szCs w:val="24"/>
         </w:rPr>
@@ -10606,6 +10787,7 @@
           <w:sz w:val="24"/>
           <w:szCs w:val="24"/>
         </w:rPr>
+        <w:lastRenderedPageBreak/>
         <w:t>DONE</w:t>
       </w:r>
     </w:p>
@@ -11286,7 +11468,6 @@
           <w:sz w:val="24"/>
           <w:szCs w:val="24"/>
         </w:rPr>
-        <w:lastRenderedPageBreak/>
         <w:t>12). Site security: basic best</w:t>
       </w:r>
       <w:r>
@@ -11365,7 +11546,16 @@
           <w:sz w:val="24"/>
           <w:szCs w:val="24"/>
         </w:rPr>
-        <w:t>13). Modern SE processes and practices shall be used as specified in the class, including collaborative and continuous SW development.</w:t>
+        <w:t xml:space="preserve">13). Modern SE processes and practices shall be used as specified in the class, including </w:t>
+      </w:r>
+      <w:r>
+        <w:rPr>
+          <w:rFonts w:ascii="Times New Roman" w:eastAsia="Times New Roman" w:hAnsi="Times New Roman" w:cs="Times New Roman"/>
+          <w:sz w:val="24"/>
+          <w:szCs w:val="24"/>
+        </w:rPr>
+        <w:lastRenderedPageBreak/>
+        <w:t>collaborative and continuous SW development.</w:t>
       </w:r>
     </w:p>
     <w:p>

</xml_diff>

<commit_message>
review code and proofread documents of milestone 3 and 4
</commit_message>
<xml_diff>
--- a/Milestones/M4/CSC648-848 Fall 2018 Milestone4 Team 08.docx
+++ b/Milestones/M4/CSC648-848 Fall 2018 Milestone4 Team 08.docx
@@ -5495,7 +5495,7 @@
                 <w:szCs w:val="24"/>
                 <w:rtl w:val="0"/>
               </w:rPr>
-              <w:t xml:space="preserve">14 items will be retrieved and listed in 3 pages, which are all books.</w:t>
+              <w:t xml:space="preserve">14 items will be retrieved and listed in 2 pages, which are all books.</w:t>
             </w:r>
           </w:p>
         </w:tc>
@@ -5994,7 +5994,7 @@
                 <w:szCs w:val="24"/>
                 <w:rtl w:val="0"/>
               </w:rPr>
-              <w:t xml:space="preserve">” category, there will be 48 items listed in 8 pages.</w:t>
+              <w:t xml:space="preserve">” category, there will be 52 items listed in 6 pages.</w:t>
             </w:r>
           </w:p>
         </w:tc>
@@ -6465,6 +6465,53 @@
                 <w:szCs w:val="24"/>
                 <w:rtl w:val="0"/>
               </w:rPr>
+              <w:t xml:space="preserve">, </w:t>
+            </w:r>
+            <w:r>
+              <w:rPr>
+                <w:rFonts w:ascii="Times New Roman" w:cs="Times New Roman" w:eastAsia="Times New Roman" w:hAnsi="Times New Roman"/>
+                <w:sz w:val="24"/>
+                <w:szCs w:val="24"/>
+                <w:rtl w:val="0"/>
+              </w:rPr>
+              <w:t xml:space="preserve">8 in </w:t>
+            </w:r>
+            <w:r>
+              <w:rPr>
+                <w:rFonts w:ascii="Times New Roman" w:cs="Times New Roman" w:eastAsia="Times New Roman" w:hAnsi="Times New Roman"/>
+                <w:b w:val="1"/>
+                <w:sz w:val="24"/>
+                <w:szCs w:val="24"/>
+                <w:rtl w:val="0"/>
+              </w:rPr>
+              <w:t xml:space="preserve">Entertainment</w:t>
+            </w:r>
+            <w:r>
+              <w:rPr>
+                <w:rFonts w:ascii="Times New Roman" w:cs="Times New Roman" w:eastAsia="Times New Roman" w:hAnsi="Times New Roman"/>
+                <w:sz w:val="24"/>
+                <w:szCs w:val="24"/>
+                <w:rtl w:val="0"/>
+              </w:rPr>
+              <w:t xml:space="preserve">, 14 in </w:t>
+            </w:r>
+            <w:r>
+              <w:rPr>
+                <w:rFonts w:ascii="Times New Roman" w:cs="Times New Roman" w:eastAsia="Times New Roman" w:hAnsi="Times New Roman"/>
+                <w:b w:val="1"/>
+                <w:sz w:val="24"/>
+                <w:szCs w:val="24"/>
+                <w:rtl w:val="0"/>
+              </w:rPr>
+              <w:t xml:space="preserve">Books</w:t>
+            </w:r>
+            <w:r>
+              <w:rPr>
+                <w:rFonts w:ascii="Times New Roman" w:cs="Times New Roman" w:eastAsia="Times New Roman" w:hAnsi="Times New Roman"/>
+                <w:sz w:val="24"/>
+                <w:szCs w:val="24"/>
+                <w:rtl w:val="0"/>
+              </w:rPr>
               <w:t xml:space="preserve">, 8 in </w:t>
             </w:r>
             <w:r>
@@ -6475,44 +6522,6 @@
                 <w:szCs w:val="24"/>
                 <w:rtl w:val="0"/>
               </w:rPr>
-              <w:t xml:space="preserve">Entertainment</w:t>
-            </w:r>
-            <w:r>
-              <w:rPr>
-                <w:rFonts w:ascii="Times New Roman" w:cs="Times New Roman" w:eastAsia="Times New Roman" w:hAnsi="Times New Roman"/>
-                <w:sz w:val="24"/>
-                <w:szCs w:val="24"/>
-                <w:rtl w:val="0"/>
-              </w:rPr>
-              <w:t xml:space="preserve">, 14 in </w:t>
-            </w:r>
-            <w:r>
-              <w:rPr>
-                <w:rFonts w:ascii="Times New Roman" w:cs="Times New Roman" w:eastAsia="Times New Roman" w:hAnsi="Times New Roman"/>
-                <w:b w:val="1"/>
-                <w:sz w:val="24"/>
-                <w:szCs w:val="24"/>
-                <w:rtl w:val="0"/>
-              </w:rPr>
-              <w:t xml:space="preserve">Books</w:t>
-            </w:r>
-            <w:r>
-              <w:rPr>
-                <w:rFonts w:ascii="Times New Roman" w:cs="Times New Roman" w:eastAsia="Times New Roman" w:hAnsi="Times New Roman"/>
-                <w:sz w:val="24"/>
-                <w:szCs w:val="24"/>
-                <w:rtl w:val="0"/>
-              </w:rPr>
-              <w:t xml:space="preserve">, 8 in </w:t>
-            </w:r>
-            <w:r>
-              <w:rPr>
-                <w:rFonts w:ascii="Times New Roman" w:cs="Times New Roman" w:eastAsia="Times New Roman" w:hAnsi="Times New Roman"/>
-                <w:b w:val="1"/>
-                <w:sz w:val="24"/>
-                <w:szCs w:val="24"/>
-                <w:rtl w:val="0"/>
-              </w:rPr>
               <w:t xml:space="preserve">Electronic</w:t>
             </w:r>
             <w:r>
@@ -6541,7 +6550,35 @@
                 <w:szCs w:val="24"/>
                 <w:rtl w:val="0"/>
               </w:rPr>
-              <w:t xml:space="preserve">, and 9 in </w:t>
+              <w:t xml:space="preserve">, 4 in </w:t>
+            </w:r>
+            <w:r>
+              <w:rPr>
+                <w:rFonts w:ascii="Times New Roman" w:cs="Times New Roman" w:eastAsia="Times New Roman" w:hAnsi="Times New Roman"/>
+                <w:b w:val="1"/>
+                <w:sz w:val="24"/>
+                <w:szCs w:val="24"/>
+                <w:rtl w:val="0"/>
+              </w:rPr>
+              <w:t xml:space="preserve">Fishes</w:t>
+            </w:r>
+            <w:r>
+              <w:rPr>
+                <w:rFonts w:ascii="Times New Roman" w:cs="Times New Roman" w:eastAsia="Times New Roman" w:hAnsi="Times New Roman"/>
+                <w:sz w:val="24"/>
+                <w:szCs w:val="24"/>
+                <w:rtl w:val="0"/>
+              </w:rPr>
+              <w:t xml:space="preserve">, and </w:t>
+            </w:r>
+            <w:r>
+              <w:rPr>
+                <w:rFonts w:ascii="Times New Roman" w:cs="Times New Roman" w:eastAsia="Times New Roman" w:hAnsi="Times New Roman"/>
+                <w:sz w:val="24"/>
+                <w:szCs w:val="24"/>
+                <w:rtl w:val="0"/>
+              </w:rPr>
+              <w:t xml:space="preserve">9 in </w:t>
             </w:r>
             <w:r>
               <w:rPr>
@@ -6561,6 +6598,11 @@
                 <w:rtl w:val="0"/>
               </w:rPr>
               <w:t xml:space="preserve">.</w:t>
+            </w:r>
+            <w:r>
+              <w:rPr>
+                <w:rtl w:val="0"/>
+              </w:rPr>
             </w:r>
           </w:p>
         </w:tc>
@@ -6861,12 +6903,12 @@
           <wp:inline distB="114300" distT="114300" distL="114300" distR="114300">
             <wp:extent cx="2747888" cy="1776413"/>
             <wp:effectExtent b="0" l="0" r="0" t="0"/>
-            <wp:docPr id="2" name="image1.png"/>
+            <wp:docPr id="2" name="image2.png"/>
             <a:graphic>
               <a:graphicData uri="http://schemas.openxmlformats.org/drawingml/2006/picture">
                 <pic:pic>
                   <pic:nvPicPr>
-                    <pic:cNvPr id="0" name="image1.png"/>
+                    <pic:cNvPr id="0" name="image2.png"/>
                     <pic:cNvPicPr preferRelativeResize="0"/>
                   </pic:nvPicPr>
                   <pic:blipFill>
@@ -6909,12 +6951,12 @@
           <wp:inline distB="114300" distT="114300" distL="114300" distR="114300">
             <wp:extent cx="2771619" cy="1785938"/>
             <wp:effectExtent b="0" l="0" r="0" t="0"/>
-            <wp:docPr id="1" name="image2.png"/>
+            <wp:docPr id="1" name="image1.png"/>
             <a:graphic>
               <a:graphicData uri="http://schemas.openxmlformats.org/drawingml/2006/picture">
                 <pic:pic>
                   <pic:nvPicPr>
-                    <pic:cNvPr id="0" name="image2.png"/>
+                    <pic:cNvPr id="0" name="image1.png"/>
                     <pic:cNvPicPr preferRelativeResize="0"/>
                   </pic:nvPicPr>
                   <pic:blipFill>
@@ -7424,7 +7466,7 @@
           <w:szCs w:val="24"/>
           <w:rtl w:val="0"/>
         </w:rPr>
-        <w:t xml:space="preserve">During registration, all the required fields are examined. For instance, the username has to be 6 characters at minimum, without colliding with any other usernames. The password has to be 6 characters at minimum, and the password confirmation has to match the password.</w:t>
+        <w:t xml:space="preserve">During registration, all the required fields are examined. For instance, the username has to be 4 characters at minimum, without colliding with any other usernames. The password has to be 6 characters at minimum, and the password confirmation has to match the password.</w:t>
       </w:r>
     </w:p>
     <w:p>

</xml_diff>